<commit_message>
Enable reading latest PMU and MSR values for specific cores and documentation update
</commit_message>
<xml_diff>
--- a/doc/api.docx
+++ b/doc/api.docx
@@ -2988,7 +2988,12 @@
         </w:rPr>
       </w:pPr>
       <w:r>
-        <w:rPr/>
+        <w:rPr>
+          <w:rFonts w:ascii="Liberation Serif" w:hAnsi="Liberation Serif"/>
+          <w:color w:val="5983B0"/>
+          <w:sz w:val="24"/>
+          <w:szCs w:val="24"/>
+        </w:rPr>
       </w:r>
     </w:p>
     <w:p>
@@ -3700,7 +3705,67 @@
           <w:sz w:val="24"/>
           <w:szCs w:val="24"/>
         </w:rPr>
-        <w:t>Allows users to read the latest MSR value for a specific core.</w:t>
+        <w:t xml:space="preserve">Allows users to read the latest MSR value for a specific core. </w:t>
+      </w:r>
+    </w:p>
+    <w:p>
+      <w:pPr>
+        <w:pStyle w:val="Normal"/>
+        <w:bidi w:val="0"/>
+        <w:spacing w:lineRule="auto" w:line="276"/>
+        <w:jc w:val="start"/>
+        <w:rPr>
+          <w:rFonts w:ascii="Liberation Serif" w:hAnsi="Liberation Serif"/>
+          <w:sz w:val="24"/>
+          <w:szCs w:val="24"/>
+        </w:rPr>
+      </w:pPr>
+      <w:r>
+        <w:rPr>
+          <w:sz w:val="24"/>
+          <w:szCs w:val="24"/>
+        </w:rPr>
+      </w:r>
+    </w:p>
+    <w:p>
+      <w:pPr>
+        <w:pStyle w:val="Normal"/>
+        <w:bidi w:val="0"/>
+        <w:spacing w:lineRule="auto" w:line="276"/>
+        <w:jc w:val="start"/>
+        <w:rPr>
+          <w:rFonts w:ascii="Liberation Serif" w:hAnsi="Liberation Serif"/>
+          <w:sz w:val="24"/>
+          <w:szCs w:val="24"/>
+        </w:rPr>
+      </w:pPr>
+      <w:r>
+        <w:rPr>
+          <w:b w:val="false"/>
+          <w:bCs w:val="false"/>
+          <w:sz w:val="24"/>
+          <w:szCs w:val="24"/>
+        </w:rPr>
+        <w:t>When in the user space, “m” is used to toggle between enabling and disable of the MSR metrics.</w:t>
+      </w:r>
+    </w:p>
+    <w:p>
+      <w:pPr>
+        <w:pStyle w:val="Normal"/>
+        <w:bidi w:val="0"/>
+        <w:spacing w:lineRule="auto" w:line="276"/>
+        <w:jc w:val="start"/>
+        <w:rPr>
+          <w:rFonts w:ascii="Liberation Serif" w:hAnsi="Liberation Serif"/>
+          <w:sz w:val="24"/>
+          <w:szCs w:val="24"/>
+        </w:rPr>
+      </w:pPr>
+      <w:r>
+        <w:rPr>
+          <w:sz w:val="24"/>
+          <w:szCs w:val="24"/>
+        </w:rPr>
       </w:r>
     </w:p>
     <w:p>
@@ -3876,7 +3941,7 @@
           <w:sz w:val="24"/>
           <w:szCs w:val="24"/>
         </w:rPr>
-        <w:t>specifies the core from which the MSR value is to be read.</w:t>
+        <w:t>specifies the core from which the MSR value(s) are to be read.</w:t>
       </w:r>
     </w:p>
     <w:p>
@@ -4045,14 +4110,23 @@
           <w:sz w:val="24"/>
           <w:szCs w:val="24"/>
         </w:rPr>
-        <w:t xml:space="preserve">msr_value[] </w:t>
-      </w:r>
-      <w:r>
-        <w:rPr>
-          <w:sz w:val="24"/>
-          <w:szCs w:val="24"/>
-        </w:rPr>
-        <w:t>is an array that holds the MSR values retrieved from the core.</w:t>
+        <w:t xml:space="preserve">msr_value[] : </w:t>
+      </w:r>
+      <w:r>
+        <w:rPr>
+          <w:b w:val="false"/>
+          <w:bCs w:val="false"/>
+          <w:sz w:val="24"/>
+          <w:szCs w:val="24"/>
+        </w:rPr>
+        <w:t>An array holding the retrieved MSR value(s) from the specified core</w:t>
+      </w:r>
+      <w:r>
+        <w:rPr>
+          <w:sz w:val="24"/>
+          <w:szCs w:val="24"/>
+        </w:rPr>
+        <w:t>.</w:t>
       </w:r>
     </w:p>
     <w:p>
@@ -4080,7 +4154,7 @@
           <w:sz w:val="24"/>
           <w:szCs w:val="24"/>
         </w:rPr>
-        <w:t xml:space="preserve">Example: </w:t>
+        <w:t xml:space="preserve">Examples: </w:t>
       </w:r>
     </w:p>
     <w:p>
@@ -4246,7 +4320,103 @@
           <w:sz w:val="24"/>
           <w:szCs w:val="24"/>
         </w:rPr>
-        <w:t>Allows users to read the latest PMU value for a specific core.</w:t>
+        <w:t xml:space="preserve">Allows users to read the latest PMU value for a specific core. </w:t>
+      </w:r>
+    </w:p>
+    <w:p>
+      <w:pPr>
+        <w:pStyle w:val="Normal"/>
+        <w:bidi w:val="0"/>
+        <w:spacing w:lineRule="auto" w:line="276"/>
+        <w:jc w:val="start"/>
+        <w:rPr>
+          <w:rFonts w:ascii="Liberation Serif" w:hAnsi="Liberation Serif"/>
+          <w:sz w:val="24"/>
+          <w:szCs w:val="24"/>
+        </w:rPr>
+      </w:pPr>
+      <w:r>
+        <w:rPr>
+          <w:sz w:val="24"/>
+          <w:szCs w:val="24"/>
+        </w:rPr>
+      </w:r>
+    </w:p>
+    <w:p>
+      <w:pPr>
+        <w:pStyle w:val="Normal"/>
+        <w:bidi w:val="0"/>
+        <w:spacing w:lineRule="auto" w:line="276"/>
+        <w:jc w:val="start"/>
+        <w:rPr>
+          <w:rFonts w:ascii="Liberation Serif" w:hAnsi="Liberation Serif"/>
+          <w:sz w:val="24"/>
+          <w:szCs w:val="24"/>
+        </w:rPr>
+      </w:pPr>
+      <w:r>
+        <w:rPr>
+          <w:b w:val="false"/>
+          <w:bCs w:val="false"/>
+          <w:sz w:val="24"/>
+          <w:szCs w:val="24"/>
+        </w:rPr>
+        <w:t>When in the user space, “</w:t>
+      </w:r>
+      <w:r>
+        <w:rPr>
+          <w:b w:val="false"/>
+          <w:bCs w:val="false"/>
+          <w:sz w:val="24"/>
+          <w:szCs w:val="24"/>
+        </w:rPr>
+        <w:t>p</w:t>
+      </w:r>
+      <w:r>
+        <w:rPr>
+          <w:b w:val="false"/>
+          <w:bCs w:val="false"/>
+          <w:sz w:val="24"/>
+          <w:szCs w:val="24"/>
+        </w:rPr>
+        <w:t xml:space="preserve">” is used to toggle between enabling and disable of the </w:t>
+      </w:r>
+      <w:r>
+        <w:rPr>
+          <w:b w:val="false"/>
+          <w:bCs w:val="false"/>
+          <w:sz w:val="24"/>
+          <w:szCs w:val="24"/>
+        </w:rPr>
+        <w:t>PMU</w:t>
+      </w:r>
+      <w:r>
+        <w:rPr>
+          <w:b w:val="false"/>
+          <w:bCs w:val="false"/>
+          <w:sz w:val="24"/>
+          <w:szCs w:val="24"/>
+        </w:rPr>
+        <w:t xml:space="preserve"> metrics. </w:t>
+      </w:r>
+    </w:p>
+    <w:p>
+      <w:pPr>
+        <w:pStyle w:val="Normal"/>
+        <w:bidi w:val="0"/>
+        <w:spacing w:lineRule="auto" w:line="276"/>
+        <w:jc w:val="start"/>
+        <w:rPr>
+          <w:rFonts w:ascii="Liberation Serif" w:hAnsi="Liberation Serif"/>
+          <w:sz w:val="24"/>
+          <w:szCs w:val="24"/>
+        </w:rPr>
+      </w:pPr>
+      <w:r>
+        <w:rPr>
+          <w:sz w:val="24"/>
+          <w:szCs w:val="24"/>
+        </w:rPr>
       </w:r>
     </w:p>
     <w:p>
@@ -4324,7 +4494,7 @@
           <w:sz w:val="24"/>
           <w:szCs w:val="24"/>
         </w:rPr>
-        <w:t>struct dpf_msg_header header;</w:t>
+        <w:t>struct dpf_msg_head er header;</w:t>
       </w:r>
     </w:p>
     <w:p>
@@ -4735,33 +4905,6 @@
           <w:szCs w:val="24"/>
         </w:rPr>
         <w:t>Where DPF_MSG_PMU_READ is the message ID, 16 is the size of the message, and 0x9ABCDEF12345 is the retrieved PMU value.</w:t>
-      </w:r>
-    </w:p>
-    <w:p>
-      <w:pPr>
-        <w:pStyle w:val="Heading2"/>
-        <w:numPr>
-          <w:ilvl w:val="1"/>
-          <w:numId w:val="1"/>
-        </w:numPr>
-        <w:bidi w:val="0"/>
-        <w:spacing w:lineRule="auto" w:line="276"/>
-        <w:ind w:hanging="0" w:start="0"/>
-        <w:jc w:val="start"/>
-        <w:rPr>
-          <w:rFonts w:ascii="Liberation Serif" w:hAnsi="Liberation Serif"/>
-          <w:color w:val="5983B0"/>
-          <w:sz w:val="24"/>
-          <w:szCs w:val="24"/>
-        </w:rPr>
-      </w:pPr>
-      <w:r>
-        <w:rPr>
-          <w:rFonts w:ascii="Liberation Serif" w:hAnsi="Liberation Serif"/>
-          <w:color w:val="5983B0"/>
-          <w:sz w:val="24"/>
-          <w:szCs w:val="24"/>
-        </w:rPr>
       </w:r>
     </w:p>
     <w:p>
@@ -5170,6 +5313,21 @@
       <w:bCs/>
       <w:sz w:val="28"/>
       <w:szCs w:val="28"/>
+    </w:rPr>
+  </w:style>
+  <w:style w:type="character" w:styleId="SourceText">
+    <w:name w:val="Source Text"/>
+    <w:qFormat/>
+    <w:rPr>
+      <w:rFonts w:ascii="Liberation Mono" w:hAnsi="Liberation Mono" w:eastAsia="Noto Sans Mono CJK SC" w:cs="Liberation Mono"/>
+    </w:rPr>
+  </w:style>
+  <w:style w:type="character" w:styleId="Strong">
+    <w:name w:val="Strong"/>
+    <w:qFormat/>
+    <w:rPr>
+      <w:b/>
+      <w:bCs/>
     </w:rPr>
   </w:style>
   <w:style w:type="paragraph" w:styleId="Heading">

</xml_diff>

<commit_message>
api: add DPF_MSG_DDR_CONFIG for DDR management - Supports both client and server platforms - Handles BAR address & CPU Type configuration
</commit_message>
<xml_diff>
--- a/doc/api.docx
+++ b/doc/api.docx
@@ -8,14 +8,16 @@
         <w:bidi w:val="0"/>
         <w:spacing w:lineRule="auto" w:line="276" w:before="240" w:after="120"/>
         <w:rPr>
+          <w:sz w:val="48"/>
+          <w:szCs w:val="48"/>
+        </w:rPr>
+      </w:pPr>
+      <w:r>
+        <w:rPr>
           <w:rFonts w:ascii="Liberation Serif" w:hAnsi="Liberation Serif"/>
           <w:color w:val="5983B0"/>
-        </w:rPr>
-      </w:pPr>
-      <w:r>
-        <w:rPr>
-          <w:rFonts w:ascii="Liberation Serif" w:hAnsi="Liberation Serif"/>
-          <w:color w:val="5983B0"/>
+          <w:sz w:val="48"/>
+          <w:szCs w:val="48"/>
         </w:rPr>
         <w:t>dPF API</w:t>
       </w:r>
@@ -26,8 +28,6 @@
         <w:bidi w:val="0"/>
         <w:spacing w:lineRule="auto" w:line="276"/>
         <w:rPr>
-          <w:rFonts w:ascii="Liberation Serif" w:hAnsi="Liberation Serif"/>
-          <w:color w:val="5983B0"/>
           <w:sz w:val="24"/>
           <w:szCs w:val="24"/>
         </w:rPr>
@@ -73,19 +73,17 @@
         <w:ind w:hanging="0" w:start="0"/>
         <w:jc w:val="start"/>
         <w:rPr>
+          <w:sz w:val="24"/>
+          <w:szCs w:val="24"/>
+        </w:rPr>
+      </w:pPr>
+      <w:r>
+        <w:rPr>
           <w:rFonts w:ascii="Liberation Serif" w:hAnsi="Liberation Serif"/>
           <w:color w:val="5983B0"/>
           <w:sz w:val="24"/>
           <w:szCs w:val="24"/>
         </w:rPr>
-      </w:pPr>
-      <w:r>
-        <w:rPr>
-          <w:rFonts w:ascii="Liberation Serif" w:hAnsi="Liberation Serif"/>
-          <w:color w:val="5983B0"/>
-          <w:sz w:val="24"/>
-          <w:szCs w:val="24"/>
-        </w:rPr>
         <w:t>1 Overview</w:t>
       </w:r>
     </w:p>
@@ -96,7 +94,6 @@
         <w:spacing w:lineRule="auto" w:line="276"/>
         <w:jc w:val="start"/>
         <w:rPr>
-          <w:rFonts w:ascii="Liberation Serif" w:hAnsi="Liberation Serif"/>
           <w:sz w:val="24"/>
           <w:szCs w:val="24"/>
         </w:rPr>
@@ -135,7 +132,6 @@
         <w:spacing w:lineRule="auto" w:line="276"/>
         <w:jc w:val="start"/>
         <w:rPr>
-          <w:rFonts w:ascii="Liberation Serif" w:hAnsi="Liberation Serif"/>
           <w:sz w:val="24"/>
           <w:szCs w:val="24"/>
         </w:rPr>
@@ -174,17 +170,62 @@
         <w:spacing w:lineRule="auto" w:line="276"/>
         <w:jc w:val="start"/>
         <w:rPr>
-          <w:rFonts w:ascii="Liberation Serif" w:hAnsi="Liberation Serif"/>
-          <w:sz w:val="24"/>
-          <w:szCs w:val="24"/>
-        </w:rPr>
-      </w:pPr>
-      <w:r>
-        <w:rPr>
-          <w:sz w:val="24"/>
-          <w:szCs w:val="24"/>
-        </w:rPr>
-        <w:t>User-space application is required to: 1) Ensure message buffers are properly allocated before writing to /proc/dpf. 2) Handle partial reads/writes appropriately, considering large messages.</w:t>
+          <w:sz w:val="24"/>
+          <w:szCs w:val="24"/>
+        </w:rPr>
+      </w:pPr>
+      <w:r>
+        <w:rPr>
+          <w:sz w:val="24"/>
+          <w:szCs w:val="24"/>
+        </w:rPr>
+        <w:t xml:space="preserve">User-space application is required to: </w:t>
+      </w:r>
+    </w:p>
+    <w:p>
+      <w:pPr>
+        <w:pStyle w:val="Normal"/>
+        <w:numPr>
+          <w:ilvl w:val="0"/>
+          <w:numId w:val="2"/>
+        </w:numPr>
+        <w:bidi w:val="0"/>
+        <w:spacing w:lineRule="auto" w:line="276"/>
+        <w:jc w:val="start"/>
+        <w:rPr>
+          <w:sz w:val="24"/>
+          <w:szCs w:val="24"/>
+        </w:rPr>
+      </w:pPr>
+      <w:r>
+        <w:rPr>
+          <w:sz w:val="24"/>
+          <w:szCs w:val="24"/>
+        </w:rPr>
+        <w:t>Ensure message buffers are properly allocated before writing to /proc/dpf.</w:t>
+      </w:r>
+    </w:p>
+    <w:p>
+      <w:pPr>
+        <w:pStyle w:val="Normal"/>
+        <w:numPr>
+          <w:ilvl w:val="0"/>
+          <w:numId w:val="2"/>
+        </w:numPr>
+        <w:bidi w:val="0"/>
+        <w:spacing w:lineRule="auto" w:line="276"/>
+        <w:jc w:val="start"/>
+        <w:rPr>
+          <w:sz w:val="24"/>
+          <w:szCs w:val="24"/>
+        </w:rPr>
+      </w:pPr>
+      <w:r>
+        <w:rPr>
+          <w:sz w:val="24"/>
+          <w:szCs w:val="24"/>
+        </w:rPr>
+        <w:t>Handle partial reads/writes appropriately, considering large messages.</w:t>
       </w:r>
     </w:p>
     <w:p>
@@ -218,19 +259,17 @@
         <w:ind w:hanging="0" w:start="0"/>
         <w:jc w:val="start"/>
         <w:rPr>
+          <w:sz w:val="24"/>
+          <w:szCs w:val="24"/>
+        </w:rPr>
+      </w:pPr>
+      <w:r>
+        <w:rPr>
           <w:rFonts w:ascii="Liberation Serif" w:hAnsi="Liberation Serif"/>
           <w:color w:val="5983B0"/>
           <w:sz w:val="24"/>
           <w:szCs w:val="24"/>
         </w:rPr>
-      </w:pPr>
-      <w:r>
-        <w:rPr>
-          <w:rFonts w:ascii="Liberation Serif" w:hAnsi="Liberation Serif"/>
-          <w:color w:val="5983B0"/>
-          <w:sz w:val="24"/>
-          <w:szCs w:val="24"/>
-        </w:rPr>
         <w:t>1.1 Message structure</w:t>
       </w:r>
     </w:p>
@@ -241,7 +280,6 @@
         <w:spacing w:lineRule="auto" w:line="276"/>
         <w:jc w:val="start"/>
         <w:rPr>
-          <w:rFonts w:ascii="Liberation Serif" w:hAnsi="Liberation Serif"/>
           <w:sz w:val="24"/>
           <w:szCs w:val="24"/>
         </w:rPr>
@@ -261,7 +299,6 @@
         <w:spacing w:lineRule="auto" w:line="276"/>
         <w:jc w:val="start"/>
         <w:rPr>
-          <w:rFonts w:ascii="Liberation Serif" w:hAnsi="Liberation Serif"/>
           <w:sz w:val="24"/>
           <w:szCs w:val="24"/>
         </w:rPr>
@@ -300,7 +337,6 @@
         <w:spacing w:lineRule="auto" w:line="276"/>
         <w:jc w:val="start"/>
         <w:rPr>
-          <w:rFonts w:ascii="Liberation Serif" w:hAnsi="Liberation Serif"/>
           <w:sz w:val="24"/>
           <w:szCs w:val="24"/>
         </w:rPr>
@@ -339,7 +375,6 @@
         <w:spacing w:lineRule="auto" w:line="276"/>
         <w:jc w:val="start"/>
         <w:rPr>
-          <w:rFonts w:ascii="Liberation Mono" w:hAnsi="Liberation Mono"/>
           <w:sz w:val="24"/>
           <w:szCs w:val="24"/>
         </w:rPr>
@@ -360,7 +395,6 @@
         <w:spacing w:lineRule="auto" w:line="276"/>
         <w:jc w:val="start"/>
         <w:rPr>
-          <w:rFonts w:ascii="Liberation Mono" w:hAnsi="Liberation Mono"/>
           <w:sz w:val="24"/>
           <w:szCs w:val="24"/>
         </w:rPr>
@@ -389,7 +423,6 @@
         <w:spacing w:lineRule="auto" w:line="276"/>
         <w:jc w:val="start"/>
         <w:rPr>
-          <w:rFonts w:ascii="Liberation Mono" w:hAnsi="Liberation Mono"/>
           <w:sz w:val="24"/>
           <w:szCs w:val="24"/>
         </w:rPr>
@@ -418,7 +451,6 @@
         <w:spacing w:lineRule="auto" w:line="276"/>
         <w:jc w:val="start"/>
         <w:rPr>
-          <w:rFonts w:ascii="Liberation Mono" w:hAnsi="Liberation Mono"/>
           <w:sz w:val="24"/>
           <w:szCs w:val="24"/>
         </w:rPr>
@@ -458,7 +490,6 @@
         <w:spacing w:lineRule="auto" w:line="276"/>
         <w:jc w:val="start"/>
         <w:rPr>
-          <w:rFonts w:ascii="Liberation Serif" w:hAnsi="Liberation Serif"/>
           <w:sz w:val="24"/>
           <w:szCs w:val="24"/>
         </w:rPr>
@@ -528,19 +559,17 @@
         <w:ind w:hanging="0" w:start="0"/>
         <w:jc w:val="start"/>
         <w:rPr>
+          <w:sz w:val="24"/>
+          <w:szCs w:val="24"/>
+        </w:rPr>
+      </w:pPr>
+      <w:r>
+        <w:rPr>
           <w:rFonts w:ascii="Liberation Serif" w:hAnsi="Liberation Serif"/>
           <w:color w:val="5983B0"/>
           <w:sz w:val="24"/>
           <w:szCs w:val="24"/>
         </w:rPr>
-      </w:pPr>
-      <w:r>
-        <w:rPr>
-          <w:rFonts w:ascii="Liberation Serif" w:hAnsi="Liberation Serif"/>
-          <w:color w:val="5983B0"/>
-          <w:sz w:val="24"/>
-          <w:szCs w:val="24"/>
-        </w:rPr>
         <w:t>1.2 Initialization sequence</w:t>
       </w:r>
     </w:p>
@@ -551,7 +580,6 @@
         <w:spacing w:lineRule="auto" w:line="276"/>
         <w:jc w:val="start"/>
         <w:rPr>
-          <w:rFonts w:ascii="Liberation Serif" w:hAnsi="Liberation Serif"/>
           <w:sz w:val="24"/>
           <w:szCs w:val="24"/>
         </w:rPr>
@@ -571,7 +599,6 @@
         <w:spacing w:lineRule="auto" w:line="276"/>
         <w:jc w:val="start"/>
         <w:rPr>
-          <w:rFonts w:ascii="Liberation Serif" w:hAnsi="Liberation Serif"/>
           <w:sz w:val="24"/>
           <w:szCs w:val="24"/>
         </w:rPr>
@@ -634,8 +661,6 @@
         <w:ind w:hanging="0" w:start="0"/>
         <w:jc w:val="start"/>
         <w:rPr>
-          <w:rFonts w:ascii="Liberation Serif" w:hAnsi="Liberation Serif"/>
-          <w:color w:val="5983B0"/>
           <w:sz w:val="24"/>
           <w:szCs w:val="24"/>
         </w:rPr>
@@ -662,8 +687,8 @@
         <w:ind w:hanging="0" w:start="0"/>
         <w:jc w:val="start"/>
         <w:rPr>
-          <w:b/>
-          <w:bCs/>
+          <w:sz w:val="24"/>
+          <w:szCs w:val="24"/>
         </w:rPr>
       </w:pPr>
       <w:r>
@@ -685,7 +710,6 @@
         <w:spacing w:lineRule="auto" w:line="276"/>
         <w:jc w:val="start"/>
         <w:rPr>
-          <w:rFonts w:ascii="Liberation Serif" w:hAnsi="Liberation Serif"/>
           <w:sz w:val="24"/>
           <w:szCs w:val="24"/>
         </w:rPr>
@@ -710,19 +734,17 @@
         <w:ind w:hanging="0" w:start="0"/>
         <w:jc w:val="start"/>
         <w:rPr>
+          <w:sz w:val="24"/>
+          <w:szCs w:val="24"/>
+        </w:rPr>
+      </w:pPr>
+      <w:r>
+        <w:rPr>
           <w:rFonts w:ascii="Liberation Serif" w:hAnsi="Liberation Serif"/>
           <w:color w:val="5983B0"/>
           <w:sz w:val="24"/>
           <w:szCs w:val="24"/>
         </w:rPr>
-      </w:pPr>
-      <w:r>
-        <w:rPr>
-          <w:rFonts w:ascii="Liberation Serif" w:hAnsi="Liberation Serif"/>
-          <w:color w:val="5983B0"/>
-          <w:sz w:val="24"/>
-          <w:szCs w:val="24"/>
-        </w:rPr>
         <w:t>User-space request</w:t>
       </w:r>
     </w:p>
@@ -733,7 +755,6 @@
         <w:spacing w:lineRule="auto" w:line="276"/>
         <w:jc w:val="start"/>
         <w:rPr>
-          <w:rFonts w:ascii="Liberation Mono" w:hAnsi="Liberation Mono"/>
           <w:sz w:val="24"/>
           <w:szCs w:val="24"/>
         </w:rPr>
@@ -754,7 +775,6 @@
         <w:spacing w:lineRule="auto" w:line="276"/>
         <w:jc w:val="start"/>
         <w:rPr>
-          <w:rFonts w:ascii="Liberation Mono" w:hAnsi="Liberation Mono"/>
           <w:sz w:val="24"/>
           <w:szCs w:val="24"/>
         </w:rPr>
@@ -783,7 +803,6 @@
         <w:spacing w:lineRule="auto" w:line="276"/>
         <w:jc w:val="start"/>
         <w:rPr>
-          <w:rFonts w:ascii="Liberation Mono" w:hAnsi="Liberation Mono"/>
           <w:sz w:val="24"/>
           <w:szCs w:val="24"/>
         </w:rPr>
@@ -823,7 +842,6 @@
         <w:spacing w:lineRule="auto" w:line="276"/>
         <w:jc w:val="start"/>
         <w:rPr>
-          <w:rFonts w:ascii="Liberation Serif" w:hAnsi="Liberation Serif"/>
           <w:sz w:val="24"/>
           <w:szCs w:val="24"/>
         </w:rPr>
@@ -848,19 +866,17 @@
         <w:ind w:hanging="0" w:start="0"/>
         <w:jc w:val="start"/>
         <w:rPr>
+          <w:sz w:val="24"/>
+          <w:szCs w:val="24"/>
+        </w:rPr>
+      </w:pPr>
+      <w:r>
+        <w:rPr>
           <w:rFonts w:ascii="Liberation Serif" w:hAnsi="Liberation Serif"/>
           <w:color w:val="5983B0"/>
           <w:sz w:val="24"/>
           <w:szCs w:val="24"/>
         </w:rPr>
-      </w:pPr>
-      <w:r>
-        <w:rPr>
-          <w:rFonts w:ascii="Liberation Serif" w:hAnsi="Liberation Serif"/>
-          <w:color w:val="5983B0"/>
-          <w:sz w:val="24"/>
-          <w:szCs w:val="24"/>
-        </w:rPr>
         <w:t>Kernel response</w:t>
       </w:r>
     </w:p>
@@ -871,7 +887,6 @@
         <w:spacing w:lineRule="auto" w:line="276"/>
         <w:jc w:val="start"/>
         <w:rPr>
-          <w:rFonts w:ascii="Liberation Mono" w:hAnsi="Liberation Mono"/>
           <w:sz w:val="24"/>
           <w:szCs w:val="24"/>
         </w:rPr>
@@ -892,7 +907,6 @@
         <w:spacing w:lineRule="auto" w:line="276"/>
         <w:jc w:val="start"/>
         <w:rPr>
-          <w:rFonts w:ascii="Liberation Mono" w:hAnsi="Liberation Mono"/>
           <w:sz w:val="24"/>
           <w:szCs w:val="24"/>
         </w:rPr>
@@ -921,7 +935,6 @@
         <w:spacing w:lineRule="auto" w:line="276"/>
         <w:jc w:val="start"/>
         <w:rPr>
-          <w:rFonts w:ascii="Liberation Mono" w:hAnsi="Liberation Mono"/>
           <w:sz w:val="24"/>
           <w:szCs w:val="24"/>
         </w:rPr>
@@ -950,7 +963,6 @@
         <w:spacing w:lineRule="auto" w:line="276"/>
         <w:jc w:val="start"/>
         <w:rPr>
-          <w:rFonts w:ascii="Liberation Mono" w:hAnsi="Liberation Mono"/>
           <w:sz w:val="24"/>
           <w:szCs w:val="24"/>
         </w:rPr>
@@ -990,7 +1002,6 @@
         <w:spacing w:lineRule="auto" w:line="276"/>
         <w:jc w:val="start"/>
         <w:rPr>
-          <w:rFonts w:ascii="Liberation Serif" w:hAnsi="Liberation Serif"/>
           <w:sz w:val="24"/>
           <w:szCs w:val="24"/>
         </w:rPr>
@@ -1024,19 +1035,17 @@
         <w:ind w:hanging="0" w:start="0"/>
         <w:jc w:val="start"/>
         <w:rPr>
+          <w:sz w:val="24"/>
+          <w:szCs w:val="24"/>
+        </w:rPr>
+      </w:pPr>
+      <w:r>
+        <w:rPr>
           <w:rFonts w:ascii="Liberation Serif" w:hAnsi="Liberation Serif"/>
           <w:color w:val="5983B0"/>
           <w:sz w:val="24"/>
           <w:szCs w:val="24"/>
         </w:rPr>
-      </w:pPr>
-      <w:r>
-        <w:rPr>
-          <w:rFonts w:ascii="Liberation Serif" w:hAnsi="Liberation Serif"/>
-          <w:color w:val="5983B0"/>
-          <w:sz w:val="24"/>
-          <w:szCs w:val="24"/>
-        </w:rPr>
         <w:t>Example</w:t>
       </w:r>
     </w:p>
@@ -1047,7 +1056,6 @@
         <w:spacing w:lineRule="auto" w:line="276"/>
         <w:jc w:val="start"/>
         <w:rPr>
-          <w:rFonts w:ascii="Liberation Serif" w:hAnsi="Liberation Serif"/>
           <w:sz w:val="24"/>
           <w:szCs w:val="24"/>
         </w:rPr>
@@ -1067,7 +1075,6 @@
         <w:spacing w:lineRule="auto" w:line="276"/>
         <w:jc w:val="start"/>
         <w:rPr>
-          <w:rFonts w:ascii="Liberation Serif" w:hAnsi="Liberation Serif"/>
           <w:sz w:val="24"/>
           <w:szCs w:val="24"/>
         </w:rPr>
@@ -1106,7 +1113,6 @@
         <w:spacing w:lineRule="auto" w:line="276"/>
         <w:jc w:val="start"/>
         <w:rPr>
-          <w:rFonts w:ascii="Liberation Serif" w:hAnsi="Liberation Serif"/>
           <w:sz w:val="24"/>
           <w:szCs w:val="24"/>
         </w:rPr>
@@ -1126,7 +1132,6 @@
         <w:spacing w:lineRule="auto" w:line="276"/>
         <w:jc w:val="start"/>
         <w:rPr>
-          <w:rFonts w:ascii="Liberation Serif" w:hAnsi="Liberation Serif"/>
           <w:sz w:val="24"/>
           <w:szCs w:val="24"/>
         </w:rPr>
@@ -1170,19 +1175,17 @@
         <w:ind w:hanging="0" w:start="0"/>
         <w:jc w:val="start"/>
         <w:rPr>
+          <w:sz w:val="24"/>
+          <w:szCs w:val="24"/>
+        </w:rPr>
+      </w:pPr>
+      <w:r>
+        <w:rPr>
           <w:rFonts w:ascii="Liberation Serif" w:hAnsi="Liberation Serif"/>
           <w:color w:val="5983B0"/>
           <w:sz w:val="24"/>
           <w:szCs w:val="24"/>
         </w:rPr>
-      </w:pPr>
-      <w:r>
-        <w:rPr>
-          <w:rFonts w:ascii="Liberation Serif" w:hAnsi="Liberation Serif"/>
-          <w:color w:val="5983B0"/>
-          <w:sz w:val="24"/>
-          <w:szCs w:val="24"/>
-        </w:rPr>
         <w:t>2.2 DPF_MSG_CORE_RANGE - Core Range Configuration</w:t>
       </w:r>
     </w:p>
@@ -1193,7 +1196,6 @@
         <w:spacing w:lineRule="auto" w:line="276"/>
         <w:jc w:val="start"/>
         <w:rPr>
-          <w:rFonts w:ascii="Liberation Serif" w:hAnsi="Liberation Serif"/>
           <w:sz w:val="24"/>
           <w:szCs w:val="24"/>
         </w:rPr>
@@ -1218,19 +1220,17 @@
         <w:ind w:hanging="0" w:start="0"/>
         <w:jc w:val="start"/>
         <w:rPr>
+          <w:sz w:val="24"/>
+          <w:szCs w:val="24"/>
+        </w:rPr>
+      </w:pPr>
+      <w:r>
+        <w:rPr>
           <w:rFonts w:ascii="Liberation Serif" w:hAnsi="Liberation Serif"/>
           <w:color w:val="5983B0"/>
           <w:sz w:val="24"/>
           <w:szCs w:val="24"/>
         </w:rPr>
-      </w:pPr>
-      <w:r>
-        <w:rPr>
-          <w:rFonts w:ascii="Liberation Serif" w:hAnsi="Liberation Serif"/>
-          <w:color w:val="5983B0"/>
-          <w:sz w:val="24"/>
-          <w:szCs w:val="24"/>
-        </w:rPr>
         <w:t xml:space="preserve">User-space Request  </w:t>
       </w:r>
     </w:p>
@@ -1241,7 +1241,6 @@
         <w:spacing w:lineRule="auto" w:line="276"/>
         <w:jc w:val="start"/>
         <w:rPr>
-          <w:rFonts w:ascii="Liberation Mono" w:hAnsi="Liberation Mono"/>
           <w:sz w:val="24"/>
           <w:szCs w:val="24"/>
         </w:rPr>
@@ -1262,7 +1261,6 @@
         <w:spacing w:lineRule="auto" w:line="276"/>
         <w:jc w:val="start"/>
         <w:rPr>
-          <w:rFonts w:ascii="Liberation Mono" w:hAnsi="Liberation Mono"/>
           <w:sz w:val="24"/>
           <w:szCs w:val="24"/>
         </w:rPr>
@@ -1291,7 +1289,6 @@
         <w:spacing w:lineRule="auto" w:line="276"/>
         <w:jc w:val="start"/>
         <w:rPr>
-          <w:rFonts w:ascii="Liberation Mono" w:hAnsi="Liberation Mono"/>
           <w:sz w:val="24"/>
           <w:szCs w:val="24"/>
         </w:rPr>
@@ -1320,7 +1317,6 @@
         <w:spacing w:lineRule="auto" w:line="276"/>
         <w:jc w:val="start"/>
         <w:rPr>
-          <w:rFonts w:ascii="Liberation Mono" w:hAnsi="Liberation Mono"/>
           <w:sz w:val="24"/>
           <w:szCs w:val="24"/>
         </w:rPr>
@@ -1349,7 +1345,6 @@
         <w:spacing w:lineRule="auto" w:line="276"/>
         <w:jc w:val="start"/>
         <w:rPr>
-          <w:rFonts w:ascii="Liberation Mono" w:hAnsi="Liberation Mono"/>
           <w:sz w:val="24"/>
           <w:szCs w:val="24"/>
         </w:rPr>
@@ -1389,7 +1384,6 @@
         <w:spacing w:lineRule="auto" w:line="276"/>
         <w:jc w:val="start"/>
         <w:rPr>
-          <w:rFonts w:ascii="Liberation Serif" w:hAnsi="Liberation Serif"/>
           <w:sz w:val="24"/>
           <w:szCs w:val="24"/>
         </w:rPr>
@@ -1440,19 +1434,17 @@
         <w:ind w:hanging="0" w:start="0"/>
         <w:jc w:val="start"/>
         <w:rPr>
+          <w:sz w:val="24"/>
+          <w:szCs w:val="24"/>
+        </w:rPr>
+      </w:pPr>
+      <w:r>
+        <w:rPr>
           <w:rFonts w:ascii="Liberation Serif" w:hAnsi="Liberation Serif"/>
           <w:color w:val="5983B0"/>
           <w:sz w:val="24"/>
           <w:szCs w:val="24"/>
         </w:rPr>
-      </w:pPr>
-      <w:r>
-        <w:rPr>
-          <w:rFonts w:ascii="Liberation Serif" w:hAnsi="Liberation Serif"/>
-          <w:color w:val="5983B0"/>
-          <w:sz w:val="24"/>
-          <w:szCs w:val="24"/>
-        </w:rPr>
         <w:t>Kernel Response</w:t>
       </w:r>
     </w:p>
@@ -1463,7 +1455,6 @@
         <w:spacing w:lineRule="auto" w:line="276"/>
         <w:jc w:val="start"/>
         <w:rPr>
-          <w:rFonts w:ascii="Liberation Mono" w:hAnsi="Liberation Mono"/>
           <w:sz w:val="24"/>
           <w:szCs w:val="24"/>
         </w:rPr>
@@ -1484,7 +1475,6 @@
         <w:spacing w:lineRule="auto" w:line="276"/>
         <w:jc w:val="start"/>
         <w:rPr>
-          <w:rFonts w:ascii="Liberation Mono" w:hAnsi="Liberation Mono"/>
           <w:sz w:val="24"/>
           <w:szCs w:val="24"/>
         </w:rPr>
@@ -1513,7 +1503,6 @@
         <w:spacing w:lineRule="auto" w:line="276"/>
         <w:jc w:val="start"/>
         <w:rPr>
-          <w:rFonts w:ascii="Liberation Mono" w:hAnsi="Liberation Mono"/>
           <w:sz w:val="24"/>
           <w:szCs w:val="24"/>
         </w:rPr>
@@ -1542,7 +1531,6 @@
         <w:spacing w:lineRule="auto" w:line="276"/>
         <w:jc w:val="start"/>
         <w:rPr>
-          <w:rFonts w:ascii="Liberation Mono" w:hAnsi="Liberation Mono"/>
           <w:sz w:val="24"/>
           <w:szCs w:val="24"/>
         </w:rPr>
@@ -1571,7 +1559,6 @@
         <w:spacing w:lineRule="auto" w:line="276"/>
         <w:jc w:val="start"/>
         <w:rPr>
-          <w:rFonts w:ascii="Liberation Mono" w:hAnsi="Liberation Mono"/>
           <w:sz w:val="24"/>
           <w:szCs w:val="24"/>
         </w:rPr>
@@ -1600,7 +1587,6 @@
         <w:spacing w:lineRule="auto" w:line="276"/>
         <w:jc w:val="start"/>
         <w:rPr>
-          <w:rFonts w:ascii="Liberation Mono" w:hAnsi="Liberation Mono"/>
           <w:sz w:val="24"/>
           <w:szCs w:val="24"/>
         </w:rPr>
@@ -1640,7 +1626,6 @@
         <w:spacing w:lineRule="auto" w:line="276"/>
         <w:jc w:val="start"/>
         <w:rPr>
-          <w:rFonts w:ascii="Liberation Serif" w:hAnsi="Liberation Serif"/>
           <w:sz w:val="24"/>
           <w:szCs w:val="24"/>
         </w:rPr>
@@ -1708,19 +1693,17 @@
         <w:ind w:hanging="0" w:start="0"/>
         <w:jc w:val="start"/>
         <w:rPr>
+          <w:sz w:val="24"/>
+          <w:szCs w:val="24"/>
+        </w:rPr>
+      </w:pPr>
+      <w:r>
+        <w:rPr>
           <w:rFonts w:ascii="Liberation Serif" w:hAnsi="Liberation Serif"/>
           <w:color w:val="5983B0"/>
           <w:sz w:val="24"/>
           <w:szCs w:val="24"/>
         </w:rPr>
-      </w:pPr>
-      <w:r>
-        <w:rPr>
-          <w:rFonts w:ascii="Liberation Serif" w:hAnsi="Liberation Serif"/>
-          <w:color w:val="5983B0"/>
-          <w:sz w:val="24"/>
-          <w:szCs w:val="24"/>
-        </w:rPr>
         <w:t>Example:</w:t>
       </w:r>
     </w:p>
@@ -1731,7 +1714,6 @@
         <w:spacing w:lineRule="auto" w:line="276"/>
         <w:jc w:val="start"/>
         <w:rPr>
-          <w:rFonts w:ascii="Liberation Serif" w:hAnsi="Liberation Serif"/>
           <w:sz w:val="24"/>
           <w:szCs w:val="24"/>
         </w:rPr>
@@ -1751,7 +1733,6 @@
         <w:spacing w:lineRule="auto" w:line="276"/>
         <w:jc w:val="start"/>
         <w:rPr>
-          <w:rFonts w:ascii="Liberation Serif" w:hAnsi="Liberation Serif"/>
           <w:sz w:val="24"/>
           <w:szCs w:val="24"/>
         </w:rPr>
@@ -1790,7 +1771,6 @@
         <w:spacing w:lineRule="auto" w:line="276"/>
         <w:jc w:val="start"/>
         <w:rPr>
-          <w:rFonts w:ascii="Liberation Serif" w:hAnsi="Liberation Serif"/>
           <w:sz w:val="24"/>
           <w:szCs w:val="24"/>
         </w:rPr>
@@ -1810,7 +1790,6 @@
         <w:spacing w:lineRule="auto" w:line="276"/>
         <w:jc w:val="start"/>
         <w:rPr>
-          <w:rFonts w:ascii="Liberation Serif" w:hAnsi="Liberation Serif"/>
           <w:sz w:val="24"/>
           <w:szCs w:val="24"/>
         </w:rPr>
@@ -1830,7 +1809,6 @@
         <w:spacing w:lineRule="auto" w:line="276"/>
         <w:jc w:val="start"/>
         <w:rPr>
-          <w:rFonts w:ascii="Liberation Serif" w:hAnsi="Liberation Serif"/>
           <w:sz w:val="24"/>
           <w:szCs w:val="24"/>
         </w:rPr>
@@ -1855,19 +1833,17 @@
         <w:ind w:hanging="0" w:start="0"/>
         <w:jc w:val="start"/>
         <w:rPr>
+          <w:sz w:val="24"/>
+          <w:szCs w:val="24"/>
+        </w:rPr>
+      </w:pPr>
+      <w:r>
+        <w:rPr>
           <w:rFonts w:ascii="Liberation Serif" w:hAnsi="Liberation Serif"/>
           <w:color w:val="5983B0"/>
           <w:sz w:val="24"/>
           <w:szCs w:val="24"/>
         </w:rPr>
-      </w:pPr>
-      <w:r>
-        <w:rPr>
-          <w:rFonts w:ascii="Liberation Serif" w:hAnsi="Liberation Serif"/>
-          <w:color w:val="5983B0"/>
-          <w:sz w:val="24"/>
-          <w:szCs w:val="24"/>
-        </w:rPr>
         <w:t>2.3 DPF_MSG_DDRBW_SET - DDR Bandwidth Setting</w:t>
       </w:r>
     </w:p>
@@ -1878,7 +1854,6 @@
         <w:spacing w:lineRule="auto" w:line="276"/>
         <w:jc w:val="start"/>
         <w:rPr>
-          <w:rFonts w:ascii="Liberation Serif" w:hAnsi="Liberation Serif"/>
           <w:sz w:val="24"/>
           <w:szCs w:val="24"/>
         </w:rPr>
@@ -1903,7 +1878,6 @@
         <w:ind w:hanging="0" w:start="0"/>
         <w:jc w:val="start"/>
         <w:rPr>
-          <w:rFonts w:ascii="Liberation Serif" w:hAnsi="Liberation Serif"/>
           <w:sz w:val="24"/>
           <w:szCs w:val="24"/>
         </w:rPr>
@@ -1933,7 +1907,6 @@
         <w:spacing w:lineRule="auto" w:line="276"/>
         <w:jc w:val="start"/>
         <w:rPr>
-          <w:rFonts w:ascii="Liberation Mono" w:hAnsi="Liberation Mono"/>
           <w:sz w:val="24"/>
           <w:szCs w:val="24"/>
         </w:rPr>
@@ -1954,7 +1927,6 @@
         <w:spacing w:lineRule="auto" w:line="276"/>
         <w:jc w:val="start"/>
         <w:rPr>
-          <w:rFonts w:ascii="Liberation Mono" w:hAnsi="Liberation Mono"/>
           <w:sz w:val="24"/>
           <w:szCs w:val="24"/>
         </w:rPr>
@@ -1983,7 +1955,6 @@
         <w:spacing w:lineRule="auto" w:line="276"/>
         <w:jc w:val="start"/>
         <w:rPr>
-          <w:rFonts w:ascii="Liberation Mono" w:hAnsi="Liberation Mono"/>
           <w:sz w:val="24"/>
           <w:szCs w:val="24"/>
         </w:rPr>
@@ -2012,7 +1983,6 @@
         <w:spacing w:lineRule="auto" w:line="276"/>
         <w:jc w:val="start"/>
         <w:rPr>
-          <w:rFonts w:ascii="Liberation Mono" w:hAnsi="Liberation Mono"/>
           <w:sz w:val="24"/>
           <w:szCs w:val="24"/>
         </w:rPr>
@@ -2052,7 +2022,6 @@
         <w:spacing w:lineRule="auto" w:line="276"/>
         <w:jc w:val="start"/>
         <w:rPr>
-          <w:rFonts w:ascii="Liberation Serif" w:hAnsi="Liberation Serif"/>
           <w:sz w:val="24"/>
           <w:szCs w:val="24"/>
         </w:rPr>
@@ -2086,19 +2055,17 @@
         <w:ind w:hanging="0" w:start="0"/>
         <w:jc w:val="start"/>
         <w:rPr>
+          <w:sz w:val="24"/>
+          <w:szCs w:val="24"/>
+        </w:rPr>
+      </w:pPr>
+      <w:r>
+        <w:rPr>
           <w:rFonts w:ascii="Liberation Serif" w:hAnsi="Liberation Serif"/>
           <w:color w:val="5983B0"/>
           <w:sz w:val="24"/>
           <w:szCs w:val="24"/>
         </w:rPr>
-      </w:pPr>
-      <w:r>
-        <w:rPr>
-          <w:rFonts w:ascii="Liberation Serif" w:hAnsi="Liberation Serif"/>
-          <w:color w:val="5983B0"/>
-          <w:sz w:val="24"/>
-          <w:szCs w:val="24"/>
-        </w:rPr>
         <w:t xml:space="preserve">Kernel Response  </w:t>
       </w:r>
     </w:p>
@@ -2109,7 +2076,6 @@
         <w:spacing w:lineRule="auto" w:line="276"/>
         <w:jc w:val="start"/>
         <w:rPr>
-          <w:rFonts w:ascii="Liberation Mono" w:hAnsi="Liberation Mono"/>
           <w:sz w:val="24"/>
           <w:szCs w:val="24"/>
         </w:rPr>
@@ -2130,7 +2096,6 @@
         <w:spacing w:lineRule="auto" w:line="276"/>
         <w:jc w:val="start"/>
         <w:rPr>
-          <w:rFonts w:ascii="Liberation Mono" w:hAnsi="Liberation Mono"/>
           <w:sz w:val="24"/>
           <w:szCs w:val="24"/>
         </w:rPr>
@@ -2159,7 +2124,6 @@
         <w:spacing w:lineRule="auto" w:line="276"/>
         <w:jc w:val="start"/>
         <w:rPr>
-          <w:rFonts w:ascii="Liberation Mono" w:hAnsi="Liberation Mono"/>
           <w:sz w:val="24"/>
           <w:szCs w:val="24"/>
         </w:rPr>
@@ -2188,7 +2152,6 @@
         <w:spacing w:lineRule="auto" w:line="276"/>
         <w:jc w:val="start"/>
         <w:rPr>
-          <w:rFonts w:ascii="Liberation Mono" w:hAnsi="Liberation Mono"/>
           <w:sz w:val="24"/>
           <w:szCs w:val="24"/>
         </w:rPr>
@@ -2228,7 +2191,6 @@
         <w:spacing w:lineRule="auto" w:line="276"/>
         <w:jc w:val="start"/>
         <w:rPr>
-          <w:rFonts w:ascii="Liberation Serif" w:hAnsi="Liberation Serif"/>
           <w:sz w:val="24"/>
           <w:szCs w:val="24"/>
         </w:rPr>
@@ -2262,19 +2224,17 @@
         <w:ind w:hanging="0" w:start="0"/>
         <w:jc w:val="start"/>
         <w:rPr>
+          <w:sz w:val="24"/>
+          <w:szCs w:val="24"/>
+        </w:rPr>
+      </w:pPr>
+      <w:r>
+        <w:rPr>
           <w:rFonts w:ascii="Liberation Serif" w:hAnsi="Liberation Serif"/>
           <w:color w:val="5983B0"/>
           <w:sz w:val="24"/>
           <w:szCs w:val="24"/>
         </w:rPr>
-      </w:pPr>
-      <w:r>
-        <w:rPr>
-          <w:rFonts w:ascii="Liberation Serif" w:hAnsi="Liberation Serif"/>
-          <w:color w:val="5983B0"/>
-          <w:sz w:val="24"/>
-          <w:szCs w:val="24"/>
-        </w:rPr>
         <w:t>Example:</w:t>
       </w:r>
     </w:p>
@@ -2285,7 +2245,6 @@
         <w:spacing w:lineRule="auto" w:line="276"/>
         <w:jc w:val="start"/>
         <w:rPr>
-          <w:rFonts w:ascii="Liberation Serif" w:hAnsi="Liberation Serif"/>
           <w:sz w:val="24"/>
           <w:szCs w:val="24"/>
         </w:rPr>
@@ -2305,7 +2264,6 @@
         <w:spacing w:lineRule="auto" w:line="276"/>
         <w:jc w:val="start"/>
         <w:rPr>
-          <w:rFonts w:ascii="Liberation Serif" w:hAnsi="Liberation Serif"/>
           <w:sz w:val="24"/>
           <w:szCs w:val="24"/>
         </w:rPr>
@@ -2344,7 +2302,6 @@
         <w:spacing w:lineRule="auto" w:line="276"/>
         <w:jc w:val="start"/>
         <w:rPr>
-          <w:rFonts w:ascii="Liberation Serif" w:hAnsi="Liberation Serif"/>
           <w:sz w:val="24"/>
           <w:szCs w:val="24"/>
         </w:rPr>
@@ -2364,7 +2321,6 @@
         <w:spacing w:lineRule="auto" w:line="276"/>
         <w:jc w:val="start"/>
         <w:rPr>
-          <w:rFonts w:ascii="Liberation Serif" w:hAnsi="Liberation Serif"/>
           <w:sz w:val="24"/>
           <w:szCs w:val="24"/>
         </w:rPr>
@@ -2408,19 +2364,17 @@
         <w:ind w:hanging="0" w:start="0"/>
         <w:jc w:val="start"/>
         <w:rPr>
+          <w:sz w:val="24"/>
+          <w:szCs w:val="24"/>
+        </w:rPr>
+      </w:pPr>
+      <w:r>
+        <w:rPr>
           <w:rFonts w:ascii="Liberation Serif" w:hAnsi="Liberation Serif"/>
           <w:color w:val="5983B0"/>
           <w:sz w:val="24"/>
           <w:szCs w:val="24"/>
         </w:rPr>
-      </w:pPr>
-      <w:r>
-        <w:rPr>
-          <w:rFonts w:ascii="Liberation Serif" w:hAnsi="Liberation Serif"/>
-          <w:color w:val="5983B0"/>
-          <w:sz w:val="24"/>
-          <w:szCs w:val="24"/>
-        </w:rPr>
         <w:t>2.4 DPF_MSG_CORE_WEIGHT - Core Weight Assignment</w:t>
       </w:r>
     </w:p>
@@ -2431,7 +2385,6 @@
         <w:spacing w:lineRule="auto" w:line="276"/>
         <w:jc w:val="start"/>
         <w:rPr>
-          <w:rFonts w:ascii="Liberation Serif" w:hAnsi="Liberation Serif"/>
           <w:sz w:val="24"/>
           <w:szCs w:val="24"/>
         </w:rPr>
@@ -2456,19 +2409,17 @@
         <w:ind w:hanging="0" w:start="0"/>
         <w:jc w:val="start"/>
         <w:rPr>
+          <w:sz w:val="24"/>
+          <w:szCs w:val="24"/>
+        </w:rPr>
+      </w:pPr>
+      <w:r>
+        <w:rPr>
           <w:rFonts w:ascii="Liberation Serif" w:hAnsi="Liberation Serif"/>
           <w:color w:val="5983B0"/>
           <w:sz w:val="24"/>
           <w:szCs w:val="24"/>
         </w:rPr>
-      </w:pPr>
-      <w:r>
-        <w:rPr>
-          <w:rFonts w:ascii="Liberation Serif" w:hAnsi="Liberation Serif"/>
-          <w:color w:val="5983B0"/>
-          <w:sz w:val="24"/>
-          <w:szCs w:val="24"/>
-        </w:rPr>
         <w:t xml:space="preserve">User-space Request  </w:t>
       </w:r>
     </w:p>
@@ -2479,7 +2430,6 @@
         <w:spacing w:lineRule="auto" w:line="276"/>
         <w:jc w:val="start"/>
         <w:rPr>
-          <w:rFonts w:ascii="Liberation Mono" w:hAnsi="Liberation Mono"/>
           <w:sz w:val="24"/>
           <w:szCs w:val="24"/>
         </w:rPr>
@@ -2500,7 +2450,6 @@
         <w:spacing w:lineRule="auto" w:line="276"/>
         <w:jc w:val="start"/>
         <w:rPr>
-          <w:rFonts w:ascii="Liberation Mono" w:hAnsi="Liberation Mono"/>
           <w:sz w:val="24"/>
           <w:szCs w:val="24"/>
         </w:rPr>
@@ -2529,7 +2478,6 @@
         <w:spacing w:lineRule="auto" w:line="276"/>
         <w:jc w:val="start"/>
         <w:rPr>
-          <w:rFonts w:ascii="Liberation Mono" w:hAnsi="Liberation Mono"/>
           <w:sz w:val="24"/>
           <w:szCs w:val="24"/>
         </w:rPr>
@@ -2558,7 +2506,6 @@
         <w:spacing w:lineRule="auto" w:line="276"/>
         <w:jc w:val="start"/>
         <w:rPr>
-          <w:rFonts w:ascii="Liberation Mono" w:hAnsi="Liberation Mono"/>
           <w:sz w:val="24"/>
           <w:szCs w:val="24"/>
         </w:rPr>
@@ -2587,7 +2534,6 @@
         <w:spacing w:lineRule="auto" w:line="276"/>
         <w:jc w:val="start"/>
         <w:rPr>
-          <w:rFonts w:ascii="Liberation Mono" w:hAnsi="Liberation Mono"/>
           <w:sz w:val="24"/>
           <w:szCs w:val="24"/>
         </w:rPr>
@@ -2627,7 +2573,6 @@
         <w:spacing w:lineRule="auto" w:line="276"/>
         <w:jc w:val="start"/>
         <w:rPr>
-          <w:rFonts w:ascii="Liberation Serif" w:hAnsi="Liberation Serif"/>
           <w:sz w:val="24"/>
           <w:szCs w:val="24"/>
         </w:rPr>
@@ -2678,19 +2623,17 @@
         <w:ind w:hanging="0" w:start="0"/>
         <w:jc w:val="start"/>
         <w:rPr>
+          <w:sz w:val="24"/>
+          <w:szCs w:val="24"/>
+        </w:rPr>
+      </w:pPr>
+      <w:r>
+        <w:rPr>
           <w:rFonts w:ascii="Liberation Serif" w:hAnsi="Liberation Serif"/>
           <w:color w:val="5983B0"/>
           <w:sz w:val="24"/>
           <w:szCs w:val="24"/>
         </w:rPr>
-      </w:pPr>
-      <w:r>
-        <w:rPr>
-          <w:rFonts w:ascii="Liberation Serif" w:hAnsi="Liberation Serif"/>
-          <w:color w:val="5983B0"/>
-          <w:sz w:val="24"/>
-          <w:szCs w:val="24"/>
-        </w:rPr>
         <w:t xml:space="preserve">Kernel Response </w:t>
       </w:r>
     </w:p>
@@ -2701,7 +2644,6 @@
         <w:spacing w:lineRule="auto" w:line="276"/>
         <w:jc w:val="start"/>
         <w:rPr>
-          <w:rFonts w:ascii="Liberation Mono" w:hAnsi="Liberation Mono"/>
           <w:sz w:val="24"/>
           <w:szCs w:val="24"/>
         </w:rPr>
@@ -2722,7 +2664,6 @@
         <w:spacing w:lineRule="auto" w:line="276"/>
         <w:jc w:val="start"/>
         <w:rPr>
-          <w:rFonts w:ascii="Liberation Mono" w:hAnsi="Liberation Mono"/>
           <w:sz w:val="24"/>
           <w:szCs w:val="24"/>
         </w:rPr>
@@ -2751,7 +2692,6 @@
         <w:spacing w:lineRule="auto" w:line="276"/>
         <w:jc w:val="start"/>
         <w:rPr>
-          <w:rFonts w:ascii="Liberation Mono" w:hAnsi="Liberation Mono"/>
           <w:sz w:val="24"/>
           <w:szCs w:val="24"/>
         </w:rPr>
@@ -2780,7 +2720,6 @@
         <w:spacing w:lineRule="auto" w:line="276"/>
         <w:jc w:val="start"/>
         <w:rPr>
-          <w:rFonts w:ascii="Liberation Mono" w:hAnsi="Liberation Mono"/>
           <w:sz w:val="24"/>
           <w:szCs w:val="24"/>
         </w:rPr>
@@ -2820,7 +2759,6 @@
         <w:spacing w:lineRule="auto" w:line="276"/>
         <w:jc w:val="start"/>
         <w:rPr>
-          <w:rFonts w:ascii="Liberation Serif" w:hAnsi="Liberation Serif"/>
           <w:sz w:val="24"/>
           <w:szCs w:val="24"/>
         </w:rPr>
@@ -2854,19 +2792,17 @@
         <w:ind w:hanging="0" w:start="0"/>
         <w:jc w:val="start"/>
         <w:rPr>
+          <w:sz w:val="24"/>
+          <w:szCs w:val="24"/>
+        </w:rPr>
+      </w:pPr>
+      <w:r>
+        <w:rPr>
           <w:rFonts w:ascii="Liberation Serif" w:hAnsi="Liberation Serif"/>
           <w:color w:val="5983B0"/>
           <w:sz w:val="24"/>
           <w:szCs w:val="24"/>
         </w:rPr>
-      </w:pPr>
-      <w:r>
-        <w:rPr>
-          <w:rFonts w:ascii="Liberation Serif" w:hAnsi="Liberation Serif"/>
-          <w:color w:val="5983B0"/>
-          <w:sz w:val="24"/>
-          <w:szCs w:val="24"/>
-        </w:rPr>
         <w:t>Example:</w:t>
       </w:r>
     </w:p>
@@ -2877,7 +2813,6 @@
         <w:spacing w:lineRule="auto" w:line="276"/>
         <w:jc w:val="start"/>
         <w:rPr>
-          <w:rFonts w:ascii="Liberation Serif" w:hAnsi="Liberation Serif"/>
           <w:sz w:val="24"/>
           <w:szCs w:val="24"/>
         </w:rPr>
@@ -2897,7 +2832,6 @@
         <w:spacing w:lineRule="auto" w:line="276"/>
         <w:jc w:val="start"/>
         <w:rPr>
-          <w:rFonts w:ascii="Liberation Serif" w:hAnsi="Liberation Serif"/>
           <w:sz w:val="24"/>
           <w:szCs w:val="24"/>
         </w:rPr>
@@ -2936,7 +2870,6 @@
         <w:spacing w:lineRule="auto" w:line="276"/>
         <w:jc w:val="start"/>
         <w:rPr>
-          <w:rFonts w:ascii="Liberation Serif" w:hAnsi="Liberation Serif"/>
           <w:sz w:val="24"/>
           <w:szCs w:val="24"/>
         </w:rPr>
@@ -2956,7 +2889,6 @@
         <w:spacing w:lineRule="auto" w:line="276"/>
         <w:jc w:val="start"/>
         <w:rPr>
-          <w:rFonts w:ascii="Liberation Serif" w:hAnsi="Liberation Serif"/>
           <w:sz w:val="24"/>
           <w:szCs w:val="24"/>
         </w:rPr>
@@ -3008,19 +2940,17 @@
         <w:ind w:hanging="0" w:start="0"/>
         <w:jc w:val="start"/>
         <w:rPr>
+          <w:sz w:val="24"/>
+          <w:szCs w:val="24"/>
+        </w:rPr>
+      </w:pPr>
+      <w:r>
+        <w:rPr>
           <w:rFonts w:ascii="Liberation Serif" w:hAnsi="Liberation Serif"/>
           <w:color w:val="5983B0"/>
           <w:sz w:val="24"/>
           <w:szCs w:val="24"/>
         </w:rPr>
-      </w:pPr>
-      <w:r>
-        <w:rPr>
-          <w:rFonts w:ascii="Liberation Serif" w:hAnsi="Liberation Serif"/>
-          <w:color w:val="5983B0"/>
-          <w:sz w:val="24"/>
-          <w:szCs w:val="24"/>
-        </w:rPr>
         <w:t>2.5 DPF_MSG_TUNING_CONTROL - Kernel Tuning Control</w:t>
       </w:r>
     </w:p>
@@ -3031,7 +2961,6 @@
         <w:spacing w:lineRule="auto" w:line="276"/>
         <w:jc w:val="start"/>
         <w:rPr>
-          <w:rFonts w:ascii="Liberation Serif" w:hAnsi="Liberation Serif"/>
           <w:sz w:val="24"/>
           <w:szCs w:val="24"/>
         </w:rPr>
@@ -3056,19 +2985,17 @@
         <w:ind w:hanging="0" w:start="0"/>
         <w:jc w:val="start"/>
         <w:rPr>
+          <w:sz w:val="24"/>
+          <w:szCs w:val="24"/>
+        </w:rPr>
+      </w:pPr>
+      <w:r>
+        <w:rPr>
           <w:rFonts w:ascii="Liberation Serif" w:hAnsi="Liberation Serif"/>
           <w:color w:val="5983B0"/>
           <w:sz w:val="24"/>
           <w:szCs w:val="24"/>
         </w:rPr>
-      </w:pPr>
-      <w:r>
-        <w:rPr>
-          <w:rFonts w:ascii="Liberation Serif" w:hAnsi="Liberation Serif"/>
-          <w:color w:val="5983B0"/>
-          <w:sz w:val="24"/>
-          <w:szCs w:val="24"/>
-        </w:rPr>
         <w:t>User-space Request:</w:t>
       </w:r>
     </w:p>
@@ -3079,7 +3006,6 @@
         <w:spacing w:lineRule="auto" w:line="276"/>
         <w:jc w:val="start"/>
         <w:rPr>
-          <w:rFonts w:ascii="Liberation Mono" w:hAnsi="Liberation Mono"/>
           <w:sz w:val="24"/>
           <w:szCs w:val="24"/>
         </w:rPr>
@@ -3100,7 +3026,6 @@
         <w:spacing w:lineRule="auto" w:line="276"/>
         <w:jc w:val="start"/>
         <w:rPr>
-          <w:rFonts w:ascii="Liberation Mono" w:hAnsi="Liberation Mono"/>
           <w:sz w:val="24"/>
           <w:szCs w:val="24"/>
         </w:rPr>
@@ -3129,7 +3054,6 @@
         <w:spacing w:lineRule="auto" w:line="276"/>
         <w:jc w:val="start"/>
         <w:rPr>
-          <w:rFonts w:ascii="Liberation Mono" w:hAnsi="Liberation Mono"/>
           <w:sz w:val="24"/>
           <w:szCs w:val="24"/>
         </w:rPr>
@@ -3158,7 +3082,6 @@
         <w:spacing w:lineRule="auto" w:line="276"/>
         <w:jc w:val="start"/>
         <w:rPr>
-          <w:rFonts w:ascii="Liberation Mono" w:hAnsi="Liberation Mono"/>
           <w:sz w:val="24"/>
           <w:szCs w:val="24"/>
         </w:rPr>
@@ -3198,7 +3121,6 @@
         <w:spacing w:lineRule="auto" w:line="276"/>
         <w:jc w:val="start"/>
         <w:rPr>
-          <w:rFonts w:ascii="Liberation Serif" w:hAnsi="Liberation Serif"/>
           <w:sz w:val="24"/>
           <w:szCs w:val="24"/>
         </w:rPr>
@@ -3232,19 +3154,17 @@
         <w:ind w:hanging="0" w:start="0"/>
         <w:jc w:val="start"/>
         <w:rPr>
+          <w:sz w:val="24"/>
+          <w:szCs w:val="24"/>
+        </w:rPr>
+      </w:pPr>
+      <w:r>
+        <w:rPr>
           <w:rFonts w:ascii="Liberation Serif" w:hAnsi="Liberation Serif"/>
           <w:color w:val="5983B0"/>
           <w:sz w:val="24"/>
           <w:szCs w:val="24"/>
         </w:rPr>
-      </w:pPr>
-      <w:r>
-        <w:rPr>
-          <w:rFonts w:ascii="Liberation Serif" w:hAnsi="Liberation Serif"/>
-          <w:color w:val="5983B0"/>
-          <w:sz w:val="24"/>
-          <w:szCs w:val="24"/>
-        </w:rPr>
         <w:t>Kernel Response:</w:t>
       </w:r>
     </w:p>
@@ -3255,7 +3175,6 @@
         <w:spacing w:lineRule="auto" w:line="276"/>
         <w:jc w:val="start"/>
         <w:rPr>
-          <w:rFonts w:ascii="Liberation Mono" w:hAnsi="Liberation Mono"/>
           <w:sz w:val="24"/>
           <w:szCs w:val="24"/>
         </w:rPr>
@@ -3276,7 +3195,6 @@
         <w:spacing w:lineRule="auto" w:line="276"/>
         <w:jc w:val="start"/>
         <w:rPr>
-          <w:rFonts w:ascii="Liberation Mono" w:hAnsi="Liberation Mono"/>
           <w:sz w:val="24"/>
           <w:szCs w:val="24"/>
         </w:rPr>
@@ -3305,7 +3223,6 @@
         <w:spacing w:lineRule="auto" w:line="276"/>
         <w:jc w:val="start"/>
         <w:rPr>
-          <w:rFonts w:ascii="Liberation Mono" w:hAnsi="Liberation Mono"/>
           <w:sz w:val="24"/>
           <w:szCs w:val="24"/>
         </w:rPr>
@@ -3334,7 +3251,6 @@
         <w:spacing w:lineRule="auto" w:line="276"/>
         <w:jc w:val="start"/>
         <w:rPr>
-          <w:rFonts w:ascii="Liberation Mono" w:hAnsi="Liberation Mono"/>
           <w:sz w:val="24"/>
           <w:szCs w:val="24"/>
         </w:rPr>
@@ -3374,7 +3290,6 @@
         <w:spacing w:lineRule="auto" w:line="276"/>
         <w:jc w:val="start"/>
         <w:rPr>
-          <w:rFonts w:ascii="Liberation Serif" w:hAnsi="Liberation Serif"/>
           <w:sz w:val="24"/>
           <w:szCs w:val="24"/>
         </w:rPr>
@@ -3408,19 +3323,17 @@
         <w:ind w:hanging="0" w:start="0"/>
         <w:jc w:val="start"/>
         <w:rPr>
+          <w:sz w:val="24"/>
+          <w:szCs w:val="24"/>
+        </w:rPr>
+      </w:pPr>
+      <w:r>
+        <w:rPr>
           <w:rFonts w:ascii="Liberation Serif" w:hAnsi="Liberation Serif"/>
           <w:color w:val="5983B0"/>
           <w:sz w:val="24"/>
           <w:szCs w:val="24"/>
         </w:rPr>
-      </w:pPr>
-      <w:r>
-        <w:rPr>
-          <w:rFonts w:ascii="Liberation Serif" w:hAnsi="Liberation Serif"/>
-          <w:color w:val="5983B0"/>
-          <w:sz w:val="24"/>
-          <w:szCs w:val="24"/>
-        </w:rPr>
         <w:t>Example:</w:t>
       </w:r>
     </w:p>
@@ -3431,7 +3344,6 @@
         <w:spacing w:lineRule="auto" w:line="276"/>
         <w:jc w:val="start"/>
         <w:rPr>
-          <w:rFonts w:ascii="Liberation Serif" w:hAnsi="Liberation Serif"/>
           <w:sz w:val="24"/>
           <w:szCs w:val="24"/>
         </w:rPr>
@@ -3451,7 +3363,6 @@
         <w:spacing w:lineRule="auto" w:line="276"/>
         <w:jc w:val="start"/>
         <w:rPr>
-          <w:rFonts w:ascii="Liberation Serif" w:hAnsi="Liberation Serif"/>
           <w:sz w:val="24"/>
           <w:szCs w:val="24"/>
         </w:rPr>
@@ -3490,7 +3401,6 @@
         <w:spacing w:lineRule="auto" w:line="276"/>
         <w:jc w:val="start"/>
         <w:rPr>
-          <w:rFonts w:ascii="Liberation Serif" w:hAnsi="Liberation Serif"/>
           <w:sz w:val="24"/>
           <w:szCs w:val="24"/>
         </w:rPr>
@@ -3510,7 +3420,6 @@
         <w:spacing w:lineRule="auto" w:line="276"/>
         <w:jc w:val="start"/>
         <w:rPr>
-          <w:rFonts w:ascii="Liberation Serif" w:hAnsi="Liberation Serif"/>
           <w:sz w:val="24"/>
           <w:szCs w:val="24"/>
         </w:rPr>
@@ -3549,7 +3458,6 @@
         <w:spacing w:lineRule="auto" w:line="276"/>
         <w:jc w:val="start"/>
         <w:rPr>
-          <w:rFonts w:ascii="Liberation Serif" w:hAnsi="Liberation Serif"/>
           <w:sz w:val="24"/>
           <w:szCs w:val="24"/>
         </w:rPr>
@@ -3569,7 +3477,6 @@
         <w:spacing w:lineRule="auto" w:line="276"/>
         <w:jc w:val="start"/>
         <w:rPr>
-          <w:rFonts w:ascii="Liberation Serif" w:hAnsi="Liberation Serif"/>
           <w:sz w:val="24"/>
           <w:szCs w:val="24"/>
         </w:rPr>
@@ -3608,7 +3515,6 @@
         <w:spacing w:lineRule="auto" w:line="276"/>
         <w:jc w:val="start"/>
         <w:rPr>
-          <w:rFonts w:ascii="Liberation Serif" w:hAnsi="Liberation Serif"/>
           <w:sz w:val="24"/>
           <w:szCs w:val="24"/>
         </w:rPr>
@@ -3628,7 +3534,6 @@
         <w:spacing w:lineRule="auto" w:line="276"/>
         <w:jc w:val="start"/>
         <w:rPr>
-          <w:rFonts w:ascii="Liberation Serif" w:hAnsi="Liberation Serif"/>
           <w:sz w:val="24"/>
           <w:szCs w:val="24"/>
         </w:rPr>
@@ -3672,19 +3577,17 @@
         <w:ind w:hanging="0" w:start="0"/>
         <w:jc w:val="start"/>
         <w:rPr>
+          <w:sz w:val="24"/>
+          <w:szCs w:val="24"/>
+        </w:rPr>
+      </w:pPr>
+      <w:r>
+        <w:rPr>
           <w:rFonts w:ascii="Liberation Serif" w:hAnsi="Liberation Serif"/>
           <w:color w:val="5983B0"/>
           <w:sz w:val="24"/>
           <w:szCs w:val="24"/>
         </w:rPr>
-      </w:pPr>
-      <w:r>
-        <w:rPr>
-          <w:rFonts w:ascii="Liberation Serif" w:hAnsi="Liberation Serif"/>
-          <w:color w:val="5983B0"/>
-          <w:sz w:val="24"/>
-          <w:szCs w:val="24"/>
-        </w:rPr>
         <w:t>2.6 DPF_MSG_MSR_READ - MSR Value Retrieval</w:t>
       </w:r>
     </w:p>
@@ -3695,77 +3598,16 @@
         <w:spacing w:lineRule="auto" w:line="276"/>
         <w:jc w:val="start"/>
         <w:rPr>
-          <w:rFonts w:ascii="Liberation Serif" w:hAnsi="Liberation Serif"/>
-          <w:sz w:val="24"/>
-          <w:szCs w:val="24"/>
-        </w:rPr>
-      </w:pPr>
-      <w:r>
-        <w:rPr>
-          <w:sz w:val="24"/>
-          <w:szCs w:val="24"/>
-        </w:rPr>
-        <w:t xml:space="preserve">Allows users to read the latest MSR value for a specific core. </w:t>
-      </w:r>
-    </w:p>
-    <w:p>
-      <w:pPr>
-        <w:pStyle w:val="Normal"/>
-        <w:bidi w:val="0"/>
-        <w:spacing w:lineRule="auto" w:line="276"/>
-        <w:jc w:val="start"/>
-        <w:rPr>
-          <w:rFonts w:ascii="Liberation Serif" w:hAnsi="Liberation Serif"/>
-          <w:sz w:val="24"/>
-          <w:szCs w:val="24"/>
-        </w:rPr>
-      </w:pPr>
-      <w:r>
-        <w:rPr>
-          <w:sz w:val="24"/>
-          <w:szCs w:val="24"/>
-        </w:rPr>
-      </w:r>
-    </w:p>
-    <w:p>
-      <w:pPr>
-        <w:pStyle w:val="Normal"/>
-        <w:bidi w:val="0"/>
-        <w:spacing w:lineRule="auto" w:line="276"/>
-        <w:jc w:val="start"/>
-        <w:rPr>
-          <w:rFonts w:ascii="Liberation Serif" w:hAnsi="Liberation Serif"/>
-          <w:sz w:val="24"/>
-          <w:szCs w:val="24"/>
-        </w:rPr>
-      </w:pPr>
-      <w:r>
-        <w:rPr>
-          <w:b w:val="false"/>
-          <w:bCs w:val="false"/>
-          <w:sz w:val="24"/>
-          <w:szCs w:val="24"/>
-        </w:rPr>
-        <w:t>When in the user space, “m” is used to toggle between enabling and disable of the MSR metrics.</w:t>
-      </w:r>
-    </w:p>
-    <w:p>
-      <w:pPr>
-        <w:pStyle w:val="Normal"/>
-        <w:bidi w:val="0"/>
-        <w:spacing w:lineRule="auto" w:line="276"/>
-        <w:jc w:val="start"/>
-        <w:rPr>
-          <w:rFonts w:ascii="Liberation Serif" w:hAnsi="Liberation Serif"/>
-          <w:sz w:val="24"/>
-          <w:szCs w:val="24"/>
-        </w:rPr>
-      </w:pPr>
-      <w:r>
-        <w:rPr>
-          <w:sz w:val="24"/>
-          <w:szCs w:val="24"/>
-        </w:rPr>
+          <w:sz w:val="24"/>
+          <w:szCs w:val="24"/>
+        </w:rPr>
+      </w:pPr>
+      <w:r>
+        <w:rPr>
+          <w:sz w:val="24"/>
+          <w:szCs w:val="24"/>
+        </w:rPr>
+        <w:t>Allows users to read the latest MSR value for a specific core.</w:t>
       </w:r>
     </w:p>
     <w:p>
@@ -3780,19 +3622,17 @@
         <w:ind w:hanging="0" w:start="0"/>
         <w:jc w:val="start"/>
         <w:rPr>
+          <w:sz w:val="24"/>
+          <w:szCs w:val="24"/>
+        </w:rPr>
+      </w:pPr>
+      <w:r>
+        <w:rPr>
           <w:rFonts w:ascii="Liberation Serif" w:hAnsi="Liberation Serif"/>
           <w:color w:val="5983B0"/>
           <w:sz w:val="24"/>
           <w:szCs w:val="24"/>
         </w:rPr>
-      </w:pPr>
-      <w:r>
-        <w:rPr>
-          <w:rFonts w:ascii="Liberation Serif" w:hAnsi="Liberation Serif"/>
-          <w:color w:val="5983B0"/>
-          <w:sz w:val="24"/>
-          <w:szCs w:val="24"/>
-        </w:rPr>
         <w:t>User-space Request:</w:t>
       </w:r>
     </w:p>
@@ -3803,7 +3643,6 @@
         <w:spacing w:lineRule="auto" w:line="276"/>
         <w:jc w:val="start"/>
         <w:rPr>
-          <w:rFonts w:ascii="Liberation Mono" w:hAnsi="Liberation Mono"/>
           <w:sz w:val="24"/>
           <w:szCs w:val="24"/>
         </w:rPr>
@@ -3824,7 +3663,6 @@
         <w:spacing w:lineRule="auto" w:line="276"/>
         <w:jc w:val="start"/>
         <w:rPr>
-          <w:rFonts w:ascii="Liberation Mono" w:hAnsi="Liberation Mono"/>
           <w:sz w:val="24"/>
           <w:szCs w:val="24"/>
         </w:rPr>
@@ -3853,7 +3691,6 @@
         <w:spacing w:lineRule="auto" w:line="276"/>
         <w:jc w:val="start"/>
         <w:rPr>
-          <w:rFonts w:ascii="Liberation Mono" w:hAnsi="Liberation Mono"/>
           <w:sz w:val="24"/>
           <w:szCs w:val="24"/>
         </w:rPr>
@@ -3882,7 +3719,6 @@
         <w:spacing w:lineRule="auto" w:line="276"/>
         <w:jc w:val="start"/>
         <w:rPr>
-          <w:rFonts w:ascii="Liberation Mono" w:hAnsi="Liberation Mono"/>
           <w:sz w:val="24"/>
           <w:szCs w:val="24"/>
         </w:rPr>
@@ -3922,7 +3758,6 @@
         <w:spacing w:lineRule="auto" w:line="276"/>
         <w:jc w:val="start"/>
         <w:rPr>
-          <w:rFonts w:ascii="Liberation Serif" w:hAnsi="Liberation Serif"/>
           <w:sz w:val="24"/>
           <w:szCs w:val="24"/>
         </w:rPr>
@@ -3941,7 +3776,7 @@
           <w:sz w:val="24"/>
           <w:szCs w:val="24"/>
         </w:rPr>
-        <w:t>specifies the core from which the MSR value(s) are to be read.</w:t>
+        <w:t>specifies the core from which the MSR value is to be read.</w:t>
       </w:r>
     </w:p>
     <w:p>
@@ -3956,19 +3791,17 @@
         <w:ind w:hanging="0" w:start="0"/>
         <w:jc w:val="start"/>
         <w:rPr>
+          <w:sz w:val="24"/>
+          <w:szCs w:val="24"/>
+        </w:rPr>
+      </w:pPr>
+      <w:r>
+        <w:rPr>
           <w:rFonts w:ascii="Liberation Serif" w:hAnsi="Liberation Serif"/>
           <w:color w:val="5983B0"/>
           <w:sz w:val="24"/>
           <w:szCs w:val="24"/>
         </w:rPr>
-      </w:pPr>
-      <w:r>
-        <w:rPr>
-          <w:rFonts w:ascii="Liberation Serif" w:hAnsi="Liberation Serif"/>
-          <w:color w:val="5983B0"/>
-          <w:sz w:val="24"/>
-          <w:szCs w:val="24"/>
-        </w:rPr>
         <w:t>Kernel Response:</w:t>
       </w:r>
     </w:p>
@@ -3979,7 +3812,6 @@
         <w:spacing w:lineRule="auto" w:line="276"/>
         <w:jc w:val="start"/>
         <w:rPr>
-          <w:rFonts w:ascii="Liberation Mono" w:hAnsi="Liberation Mono"/>
           <w:sz w:val="24"/>
           <w:szCs w:val="24"/>
         </w:rPr>
@@ -4000,7 +3832,6 @@
         <w:spacing w:lineRule="auto" w:line="276"/>
         <w:jc w:val="start"/>
         <w:rPr>
-          <w:rFonts w:ascii="Liberation Mono" w:hAnsi="Liberation Mono"/>
           <w:sz w:val="24"/>
           <w:szCs w:val="24"/>
         </w:rPr>
@@ -4029,7 +3860,6 @@
         <w:spacing w:lineRule="auto" w:line="276"/>
         <w:jc w:val="start"/>
         <w:rPr>
-          <w:rFonts w:ascii="Liberation Mono" w:hAnsi="Liberation Mono"/>
           <w:sz w:val="24"/>
           <w:szCs w:val="24"/>
         </w:rPr>
@@ -4058,7 +3888,6 @@
         <w:spacing w:lineRule="auto" w:line="276"/>
         <w:jc w:val="start"/>
         <w:rPr>
-          <w:rFonts w:ascii="Liberation Mono" w:hAnsi="Liberation Mono"/>
           <w:sz w:val="24"/>
           <w:szCs w:val="24"/>
         </w:rPr>
@@ -4098,7 +3927,6 @@
         <w:spacing w:lineRule="auto" w:line="276"/>
         <w:jc w:val="start"/>
         <w:rPr>
-          <w:rFonts w:ascii="Liberation Serif" w:hAnsi="Liberation Serif"/>
           <w:sz w:val="24"/>
           <w:szCs w:val="24"/>
         </w:rPr>
@@ -4110,23 +3938,14 @@
           <w:sz w:val="24"/>
           <w:szCs w:val="24"/>
         </w:rPr>
-        <w:t xml:space="preserve">msr_value[] : </w:t>
-      </w:r>
-      <w:r>
-        <w:rPr>
-          <w:b w:val="false"/>
-          <w:bCs w:val="false"/>
-          <w:sz w:val="24"/>
-          <w:szCs w:val="24"/>
-        </w:rPr>
-        <w:t>An array holding the retrieved MSR value(s) from the specified core</w:t>
-      </w:r>
-      <w:r>
-        <w:rPr>
-          <w:sz w:val="24"/>
-          <w:szCs w:val="24"/>
-        </w:rPr>
-        <w:t>.</w:t>
+        <w:t xml:space="preserve">msr_value[] </w:t>
+      </w:r>
+      <w:r>
+        <w:rPr>
+          <w:sz w:val="24"/>
+          <w:szCs w:val="24"/>
+        </w:rPr>
+        <w:t>is an array that holds the MSR values retrieved from the core.</w:t>
       </w:r>
     </w:p>
     <w:p>
@@ -4141,30 +3960,27 @@
         <w:ind w:hanging="0" w:start="0"/>
         <w:jc w:val="start"/>
         <w:rPr>
+          <w:sz w:val="24"/>
+          <w:szCs w:val="24"/>
+        </w:rPr>
+      </w:pPr>
+      <w:r>
+        <w:rPr>
           <w:rFonts w:ascii="Liberation Serif" w:hAnsi="Liberation Serif"/>
           <w:color w:val="5983B0"/>
           <w:sz w:val="24"/>
           <w:szCs w:val="24"/>
         </w:rPr>
-      </w:pPr>
-      <w:r>
-        <w:rPr>
-          <w:rFonts w:ascii="Liberation Serif" w:hAnsi="Liberation Serif"/>
-          <w:color w:val="5983B0"/>
-          <w:sz w:val="24"/>
-          <w:szCs w:val="24"/>
-        </w:rPr>
-        <w:t xml:space="preserve">Examples: </w:t>
-      </w:r>
-    </w:p>
-    <w:p>
-      <w:pPr>
-        <w:pStyle w:val="Normal"/>
-        <w:bidi w:val="0"/>
-        <w:spacing w:lineRule="auto" w:line="276"/>
-        <w:jc w:val="start"/>
-        <w:rPr>
-          <w:rFonts w:ascii="Liberation Serif" w:hAnsi="Liberation Serif"/>
+        <w:t xml:space="preserve">Example: </w:t>
+      </w:r>
+    </w:p>
+    <w:p>
+      <w:pPr>
+        <w:pStyle w:val="Normal"/>
+        <w:bidi w:val="0"/>
+        <w:spacing w:lineRule="auto" w:line="276"/>
+        <w:jc w:val="start"/>
+        <w:rPr>
           <w:sz w:val="24"/>
           <w:szCs w:val="24"/>
         </w:rPr>
@@ -4184,7 +4000,6 @@
         <w:spacing w:lineRule="auto" w:line="276"/>
         <w:jc w:val="start"/>
         <w:rPr>
-          <w:rFonts w:ascii="Liberation Serif" w:hAnsi="Liberation Serif"/>
           <w:sz w:val="24"/>
           <w:szCs w:val="24"/>
         </w:rPr>
@@ -4223,7 +4038,6 @@
         <w:spacing w:lineRule="auto" w:line="276"/>
         <w:jc w:val="start"/>
         <w:rPr>
-          <w:rFonts w:ascii="Liberation Serif" w:hAnsi="Liberation Serif"/>
           <w:sz w:val="24"/>
           <w:szCs w:val="24"/>
         </w:rPr>
@@ -4243,7 +4057,6 @@
         <w:spacing w:lineRule="auto" w:line="276"/>
         <w:jc w:val="start"/>
         <w:rPr>
-          <w:rFonts w:ascii="Liberation Serif" w:hAnsi="Liberation Serif"/>
           <w:sz w:val="24"/>
           <w:szCs w:val="24"/>
         </w:rPr>
@@ -4287,19 +4100,17 @@
         <w:ind w:hanging="0" w:start="0"/>
         <w:jc w:val="start"/>
         <w:rPr>
+          <w:sz w:val="24"/>
+          <w:szCs w:val="24"/>
+        </w:rPr>
+      </w:pPr>
+      <w:r>
+        <w:rPr>
           <w:rFonts w:ascii="Liberation Serif" w:hAnsi="Liberation Serif"/>
           <w:color w:val="5983B0"/>
           <w:sz w:val="24"/>
           <w:szCs w:val="24"/>
         </w:rPr>
-      </w:pPr>
-      <w:r>
-        <w:rPr>
-          <w:rFonts w:ascii="Liberation Serif" w:hAnsi="Liberation Serif"/>
-          <w:color w:val="5983B0"/>
-          <w:sz w:val="24"/>
-          <w:szCs w:val="24"/>
-        </w:rPr>
         <w:t>2.7 DPF_MSG_PMU_READ - PMU Value Retrieval</w:t>
       </w:r>
     </w:p>
@@ -4310,113 +4121,16 @@
         <w:spacing w:lineRule="auto" w:line="276"/>
         <w:jc w:val="start"/>
         <w:rPr>
-          <w:rFonts w:ascii="Liberation Serif" w:hAnsi="Liberation Serif"/>
-          <w:sz w:val="24"/>
-          <w:szCs w:val="24"/>
-        </w:rPr>
-      </w:pPr>
-      <w:r>
-        <w:rPr>
-          <w:sz w:val="24"/>
-          <w:szCs w:val="24"/>
-        </w:rPr>
-        <w:t xml:space="preserve">Allows users to read the latest PMU value for a specific core. </w:t>
-      </w:r>
-    </w:p>
-    <w:p>
-      <w:pPr>
-        <w:pStyle w:val="Normal"/>
-        <w:bidi w:val="0"/>
-        <w:spacing w:lineRule="auto" w:line="276"/>
-        <w:jc w:val="start"/>
-        <w:rPr>
-          <w:rFonts w:ascii="Liberation Serif" w:hAnsi="Liberation Serif"/>
-          <w:sz w:val="24"/>
-          <w:szCs w:val="24"/>
-        </w:rPr>
-      </w:pPr>
-      <w:r>
-        <w:rPr>
-          <w:sz w:val="24"/>
-          <w:szCs w:val="24"/>
-        </w:rPr>
-      </w:r>
-    </w:p>
-    <w:p>
-      <w:pPr>
-        <w:pStyle w:val="Normal"/>
-        <w:bidi w:val="0"/>
-        <w:spacing w:lineRule="auto" w:line="276"/>
-        <w:jc w:val="start"/>
-        <w:rPr>
-          <w:rFonts w:ascii="Liberation Serif" w:hAnsi="Liberation Serif"/>
-          <w:sz w:val="24"/>
-          <w:szCs w:val="24"/>
-        </w:rPr>
-      </w:pPr>
-      <w:r>
-        <w:rPr>
-          <w:b w:val="false"/>
-          <w:bCs w:val="false"/>
-          <w:sz w:val="24"/>
-          <w:szCs w:val="24"/>
-        </w:rPr>
-        <w:t>When in the user space, “</w:t>
-      </w:r>
-      <w:r>
-        <w:rPr>
-          <w:b w:val="false"/>
-          <w:bCs w:val="false"/>
-          <w:sz w:val="24"/>
-          <w:szCs w:val="24"/>
-        </w:rPr>
-        <w:t>p</w:t>
-      </w:r>
-      <w:r>
-        <w:rPr>
-          <w:b w:val="false"/>
-          <w:bCs w:val="false"/>
-          <w:sz w:val="24"/>
-          <w:szCs w:val="24"/>
-        </w:rPr>
-        <w:t xml:space="preserve">” is used to toggle between enabling and disable of the </w:t>
-      </w:r>
-      <w:r>
-        <w:rPr>
-          <w:b w:val="false"/>
-          <w:bCs w:val="false"/>
-          <w:sz w:val="24"/>
-          <w:szCs w:val="24"/>
-        </w:rPr>
-        <w:t>PMU</w:t>
-      </w:r>
-      <w:r>
-        <w:rPr>
-          <w:b w:val="false"/>
-          <w:bCs w:val="false"/>
-          <w:sz w:val="24"/>
-          <w:szCs w:val="24"/>
-        </w:rPr>
-        <w:t xml:space="preserve"> metrics. </w:t>
-      </w:r>
-    </w:p>
-    <w:p>
-      <w:pPr>
-        <w:pStyle w:val="Normal"/>
-        <w:bidi w:val="0"/>
-        <w:spacing w:lineRule="auto" w:line="276"/>
-        <w:jc w:val="start"/>
-        <w:rPr>
-          <w:rFonts w:ascii="Liberation Serif" w:hAnsi="Liberation Serif"/>
-          <w:sz w:val="24"/>
-          <w:szCs w:val="24"/>
-        </w:rPr>
-      </w:pPr>
-      <w:r>
-        <w:rPr>
-          <w:sz w:val="24"/>
-          <w:szCs w:val="24"/>
-        </w:rPr>
+          <w:sz w:val="24"/>
+          <w:szCs w:val="24"/>
+        </w:rPr>
+      </w:pPr>
+      <w:r>
+        <w:rPr>
+          <w:sz w:val="24"/>
+          <w:szCs w:val="24"/>
+        </w:rPr>
+        <w:t>Allows users to read the latest PMU value for a specific core.</w:t>
       </w:r>
     </w:p>
     <w:p>
@@ -4431,19 +4145,17 @@
         <w:ind w:hanging="0" w:start="0"/>
         <w:jc w:val="start"/>
         <w:rPr>
+          <w:sz w:val="24"/>
+          <w:szCs w:val="24"/>
+        </w:rPr>
+      </w:pPr>
+      <w:r>
+        <w:rPr>
           <w:rFonts w:ascii="Liberation Serif" w:hAnsi="Liberation Serif"/>
           <w:color w:val="5983B0"/>
           <w:sz w:val="24"/>
           <w:szCs w:val="24"/>
         </w:rPr>
-      </w:pPr>
-      <w:r>
-        <w:rPr>
-          <w:rFonts w:ascii="Liberation Serif" w:hAnsi="Liberation Serif"/>
-          <w:color w:val="5983B0"/>
-          <w:sz w:val="24"/>
-          <w:szCs w:val="24"/>
-        </w:rPr>
         <w:t>User-space Request:</w:t>
       </w:r>
     </w:p>
@@ -4454,7 +4166,6 @@
         <w:spacing w:lineRule="auto" w:line="276"/>
         <w:jc w:val="start"/>
         <w:rPr>
-          <w:rFonts w:ascii="Liberation Mono" w:hAnsi="Liberation Mono"/>
           <w:sz w:val="24"/>
           <w:szCs w:val="24"/>
         </w:rPr>
@@ -4475,7 +4186,6 @@
         <w:spacing w:lineRule="auto" w:line="276"/>
         <w:jc w:val="start"/>
         <w:rPr>
-          <w:rFonts w:ascii="Liberation Mono" w:hAnsi="Liberation Mono"/>
           <w:sz w:val="24"/>
           <w:szCs w:val="24"/>
         </w:rPr>
@@ -4494,17 +4204,16 @@
           <w:sz w:val="24"/>
           <w:szCs w:val="24"/>
         </w:rPr>
-        <w:t>struct dpf_msg_head er header;</w:t>
-      </w:r>
-    </w:p>
-    <w:p>
-      <w:pPr>
-        <w:pStyle w:val="Normal"/>
-        <w:bidi w:val="0"/>
-        <w:spacing w:lineRule="auto" w:line="276"/>
-        <w:jc w:val="start"/>
-        <w:rPr>
-          <w:rFonts w:ascii="Liberation Mono" w:hAnsi="Liberation Mono"/>
+        <w:t>struct dpf_msg_header header;</w:t>
+      </w:r>
+    </w:p>
+    <w:p>
+      <w:pPr>
+        <w:pStyle w:val="Normal"/>
+        <w:bidi w:val="0"/>
+        <w:spacing w:lineRule="auto" w:line="276"/>
+        <w:jc w:val="start"/>
+        <w:rPr>
           <w:sz w:val="24"/>
           <w:szCs w:val="24"/>
         </w:rPr>
@@ -4533,7 +4242,6 @@
         <w:spacing w:lineRule="auto" w:line="276"/>
         <w:jc w:val="start"/>
         <w:rPr>
-          <w:rFonts w:ascii="Liberation Mono" w:hAnsi="Liberation Mono"/>
           <w:sz w:val="24"/>
           <w:szCs w:val="24"/>
         </w:rPr>
@@ -4574,7 +4282,6 @@
         <w:spacing w:lineRule="auto" w:line="276"/>
         <w:jc w:val="start"/>
         <w:rPr>
-          <w:rFonts w:ascii="Liberation Serif" w:hAnsi="Liberation Serif"/>
           <w:sz w:val="24"/>
           <w:szCs w:val="24"/>
         </w:rPr>
@@ -4608,19 +4315,17 @@
         <w:ind w:hanging="0" w:start="0"/>
         <w:jc w:val="start"/>
         <w:rPr>
+          <w:sz w:val="24"/>
+          <w:szCs w:val="24"/>
+        </w:rPr>
+      </w:pPr>
+      <w:r>
+        <w:rPr>
           <w:rFonts w:ascii="Liberation Serif" w:hAnsi="Liberation Serif"/>
           <w:color w:val="5983B0"/>
           <w:sz w:val="24"/>
           <w:szCs w:val="24"/>
         </w:rPr>
-      </w:pPr>
-      <w:r>
-        <w:rPr>
-          <w:rFonts w:ascii="Liberation Serif" w:hAnsi="Liberation Serif"/>
-          <w:color w:val="5983B0"/>
-          <w:sz w:val="24"/>
-          <w:szCs w:val="24"/>
-        </w:rPr>
         <w:t>Kernel Response:</w:t>
       </w:r>
     </w:p>
@@ -4631,7 +4336,6 @@
         <w:spacing w:lineRule="auto" w:line="276"/>
         <w:jc w:val="start"/>
         <w:rPr>
-          <w:rFonts w:ascii="Liberation Mono" w:hAnsi="Liberation Mono"/>
           <w:sz w:val="24"/>
           <w:szCs w:val="24"/>
         </w:rPr>
@@ -4652,7 +4356,6 @@
         <w:spacing w:lineRule="auto" w:line="276"/>
         <w:jc w:val="start"/>
         <w:rPr>
-          <w:rFonts w:ascii="Liberation Mono" w:hAnsi="Liberation Mono"/>
           <w:sz w:val="24"/>
           <w:szCs w:val="24"/>
         </w:rPr>
@@ -4681,7 +4384,6 @@
         <w:spacing w:lineRule="auto" w:line="276"/>
         <w:jc w:val="start"/>
         <w:rPr>
-          <w:rFonts w:ascii="Liberation Mono" w:hAnsi="Liberation Mono"/>
           <w:sz w:val="24"/>
           <w:szCs w:val="24"/>
         </w:rPr>
@@ -4710,7 +4412,6 @@
         <w:spacing w:lineRule="auto" w:line="276"/>
         <w:jc w:val="start"/>
         <w:rPr>
-          <w:rFonts w:ascii="Liberation Mono" w:hAnsi="Liberation Mono"/>
           <w:sz w:val="24"/>
           <w:szCs w:val="24"/>
         </w:rPr>
@@ -4750,7 +4451,6 @@
         <w:spacing w:lineRule="auto" w:line="276"/>
         <w:jc w:val="start"/>
         <w:rPr>
-          <w:rFonts w:ascii="Liberation Serif" w:hAnsi="Liberation Serif"/>
           <w:sz w:val="24"/>
           <w:szCs w:val="24"/>
         </w:rPr>
@@ -4784,7 +4484,6 @@
         <w:ind w:hanging="0" w:start="0"/>
         <w:jc w:val="start"/>
         <w:rPr>
-          <w:rFonts w:ascii="Liberation Serif" w:hAnsi="Liberation Serif"/>
           <w:sz w:val="24"/>
           <w:szCs w:val="24"/>
         </w:rPr>
@@ -4814,7 +4513,6 @@
         <w:spacing w:lineRule="auto" w:line="276"/>
         <w:jc w:val="start"/>
         <w:rPr>
-          <w:rFonts w:ascii="Liberation Serif" w:hAnsi="Liberation Serif"/>
           <w:sz w:val="24"/>
           <w:szCs w:val="24"/>
         </w:rPr>
@@ -4834,7 +4532,6 @@
         <w:spacing w:lineRule="auto" w:line="276"/>
         <w:jc w:val="start"/>
         <w:rPr>
-          <w:rFonts w:ascii="Liberation Serif" w:hAnsi="Liberation Serif"/>
           <w:sz w:val="24"/>
           <w:szCs w:val="24"/>
         </w:rPr>
@@ -4854,7 +4551,6 @@
         <w:spacing w:lineRule="auto" w:line="276"/>
         <w:jc w:val="start"/>
         <w:rPr>
-          <w:rFonts w:ascii="Liberation Serif" w:hAnsi="Liberation Serif"/>
           <w:sz w:val="24"/>
           <w:szCs w:val="24"/>
         </w:rPr>
@@ -4874,7 +4570,6 @@
         <w:spacing w:lineRule="auto" w:line="276"/>
         <w:jc w:val="start"/>
         <w:rPr>
-          <w:rFonts w:ascii="Liberation Serif" w:hAnsi="Liberation Serif"/>
           <w:sz w:val="24"/>
           <w:szCs w:val="24"/>
         </w:rPr>
@@ -4894,7 +4589,6 @@
         <w:spacing w:lineRule="auto" w:line="276"/>
         <w:jc w:val="start"/>
         <w:rPr>
-          <w:rFonts w:ascii="Liberation Serif" w:hAnsi="Liberation Serif"/>
           <w:sz w:val="24"/>
           <w:szCs w:val="24"/>
         </w:rPr>
@@ -4905,6 +4599,747 @@
           <w:szCs w:val="24"/>
         </w:rPr>
         <w:t>Where DPF_MSG_PMU_READ is the message ID, 16 is the size of the message, and 0x9ABCDEF12345 is the retrieved PMU value.</w:t>
+      </w:r>
+    </w:p>
+    <w:p>
+      <w:pPr>
+        <w:pStyle w:val="Normal"/>
+        <w:bidi w:val="0"/>
+        <w:spacing w:lineRule="auto" w:line="276"/>
+        <w:jc w:val="start"/>
+        <w:rPr>
+          <w:sz w:val="24"/>
+          <w:szCs w:val="24"/>
+        </w:rPr>
+      </w:pPr>
+      <w:r>
+        <w:rPr>
+          <w:sz w:val="24"/>
+          <w:szCs w:val="24"/>
+        </w:rPr>
+      </w:r>
+    </w:p>
+    <w:p>
+      <w:pPr>
+        <w:pStyle w:val="Heading2"/>
+        <w:numPr>
+          <w:ilvl w:val="1"/>
+          <w:numId w:val="1"/>
+        </w:numPr>
+        <w:ind w:hanging="0" w:start="0"/>
+        <w:rPr>
+          <w:sz w:val="24"/>
+          <w:szCs w:val="24"/>
+        </w:rPr>
+      </w:pPr>
+      <w:r>
+        <w:rPr>
+          <w:color w:val="5983B0"/>
+          <w:sz w:val="24"/>
+          <w:szCs w:val="24"/>
+        </w:rPr>
+        <w:t>2.8 DPF_MSG_DDR_CONFIG - DDR Configuration</w:t>
+      </w:r>
+    </w:p>
+    <w:p>
+      <w:pPr>
+        <w:pStyle w:val="Normal"/>
+        <w:rPr>
+          <w:sz w:val="24"/>
+          <w:szCs w:val="24"/>
+        </w:rPr>
+      </w:pPr>
+      <w:r>
+        <w:rPr>
+          <w:sz w:val="24"/>
+          <w:szCs w:val="24"/>
+        </w:rPr>
+        <w:t>Allows users to configure the DDR memory settings by specifying the Base Address Register (BAR) and CPU type. This is essential for systems with different DDR controller architectures.</w:t>
+      </w:r>
+    </w:p>
+    <w:p>
+      <w:pPr>
+        <w:pStyle w:val="Normal"/>
+        <w:rPr>
+          <w:sz w:val="24"/>
+          <w:szCs w:val="24"/>
+        </w:rPr>
+      </w:pPr>
+      <w:r>
+        <w:rPr>
+          <w:sz w:val="24"/>
+          <w:szCs w:val="24"/>
+        </w:rPr>
+      </w:r>
+    </w:p>
+    <w:p>
+      <w:pPr>
+        <w:pStyle w:val="Heading3"/>
+        <w:numPr>
+          <w:ilvl w:val="2"/>
+          <w:numId w:val="1"/>
+        </w:numPr>
+        <w:ind w:hanging="0" w:start="0"/>
+        <w:rPr>
+          <w:sz w:val="24"/>
+          <w:szCs w:val="24"/>
+        </w:rPr>
+      </w:pPr>
+      <w:r>
+        <w:rPr>
+          <w:color w:val="729FCF"/>
+          <w:sz w:val="24"/>
+          <w:szCs w:val="24"/>
+        </w:rPr>
+        <w:t>User-space Request</w:t>
+      </w:r>
+    </w:p>
+    <w:p>
+      <w:pPr>
+        <w:pStyle w:val="Normal"/>
+        <w:rPr>
+          <w:sz w:val="24"/>
+          <w:szCs w:val="24"/>
+        </w:rPr>
+      </w:pPr>
+      <w:r>
+        <w:rPr>
+          <w:rFonts w:ascii="Liberation Mono" w:hAnsi="Liberation Mono"/>
+          <w:sz w:val="24"/>
+          <w:szCs w:val="24"/>
+        </w:rPr>
+        <w:t>struct dpf_ddr_config {</w:t>
+      </w:r>
+    </w:p>
+    <w:p>
+      <w:pPr>
+        <w:pStyle w:val="Normal"/>
+        <w:rPr>
+          <w:sz w:val="24"/>
+          <w:szCs w:val="24"/>
+        </w:rPr>
+      </w:pPr>
+      <w:r>
+        <w:rPr>
+          <w:rFonts w:ascii="Liberation Mono" w:hAnsi="Liberation Mono"/>
+          <w:sz w:val="24"/>
+          <w:szCs w:val="24"/>
+        </w:rPr>
+        <w:t xml:space="preserve">    </w:t>
+      </w:r>
+      <w:r>
+        <w:rPr>
+          <w:rFonts w:ascii="Liberation Mono" w:hAnsi="Liberation Mono"/>
+          <w:sz w:val="24"/>
+          <w:szCs w:val="24"/>
+        </w:rPr>
+        <w:t>struct dpf_msg_header header;</w:t>
+      </w:r>
+    </w:p>
+    <w:p>
+      <w:pPr>
+        <w:pStyle w:val="Normal"/>
+        <w:rPr>
+          <w:sz w:val="24"/>
+          <w:szCs w:val="24"/>
+        </w:rPr>
+      </w:pPr>
+      <w:r>
+        <w:rPr>
+          <w:rFonts w:ascii="Liberation Mono" w:hAnsi="Liberation Mono"/>
+          <w:sz w:val="24"/>
+          <w:szCs w:val="24"/>
+        </w:rPr>
+        <w:t xml:space="preserve">    </w:t>
+      </w:r>
+      <w:r>
+        <w:rPr>
+          <w:rFonts w:ascii="Liberation Mono" w:hAnsi="Liberation Mono"/>
+          <w:sz w:val="24"/>
+          <w:szCs w:val="24"/>
+        </w:rPr>
+        <w:t>__u64 bar_address;</w:t>
+      </w:r>
+    </w:p>
+    <w:p>
+      <w:pPr>
+        <w:pStyle w:val="Normal"/>
+        <w:rPr>
+          <w:sz w:val="24"/>
+          <w:szCs w:val="24"/>
+        </w:rPr>
+      </w:pPr>
+      <w:r>
+        <w:rPr>
+          <w:rFonts w:ascii="Liberation Mono" w:hAnsi="Liberation Mono"/>
+          <w:sz w:val="24"/>
+          <w:szCs w:val="24"/>
+        </w:rPr>
+        <w:t xml:space="preserve">    </w:t>
+      </w:r>
+      <w:r>
+        <w:rPr>
+          <w:rFonts w:ascii="Liberation Mono" w:hAnsi="Liberation Mono"/>
+          <w:sz w:val="24"/>
+          <w:szCs w:val="24"/>
+        </w:rPr>
+        <w:t>__u32 cpu_type;</w:t>
+      </w:r>
+    </w:p>
+    <w:p>
+      <w:pPr>
+        <w:pStyle w:val="Normal"/>
+        <w:rPr>
+          <w:sz w:val="24"/>
+          <w:szCs w:val="24"/>
+        </w:rPr>
+      </w:pPr>
+      <w:r>
+        <w:rPr>
+          <w:rFonts w:ascii="Liberation Mono" w:hAnsi="Liberation Mono"/>
+          <w:sz w:val="24"/>
+          <w:szCs w:val="24"/>
+        </w:rPr>
+        <w:t>};</w:t>
+      </w:r>
+    </w:p>
+    <w:p>
+      <w:pPr>
+        <w:pStyle w:val="Normal"/>
+        <w:rPr>
+          <w:rFonts w:ascii="Liberation Mono" w:hAnsi="Liberation Mono"/>
+          <w:sz w:val="24"/>
+          <w:szCs w:val="24"/>
+        </w:rPr>
+      </w:pPr>
+      <w:r>
+        <w:rPr>
+          <w:rFonts w:ascii="Liberation Mono" w:hAnsi="Liberation Mono"/>
+          <w:sz w:val="24"/>
+          <w:szCs w:val="24"/>
+        </w:rPr>
+      </w:r>
+    </w:p>
+    <w:p>
+      <w:pPr>
+        <w:pStyle w:val="Normal"/>
+        <w:rPr/>
+      </w:pPr>
+      <w:r>
+        <w:rPr>
+          <w:rStyle w:val="Strong"/>
+          <w:b/>
+          <w:bCs/>
+          <w:i w:val="false"/>
+          <w:caps w:val="false"/>
+          <w:smallCaps w:val="false"/>
+          <w:color w:val="000000"/>
+          <w:spacing w:val="0"/>
+          <w:sz w:val="24"/>
+          <w:szCs w:val="24"/>
+        </w:rPr>
+        <w:t>bar_address</w:t>
+      </w:r>
+      <w:r>
+        <w:rPr>
+          <w:b/>
+          <w:bCs/>
+          <w:i w:val="false"/>
+          <w:caps w:val="false"/>
+          <w:smallCaps w:val="false"/>
+          <w:color w:val="000000"/>
+          <w:spacing w:val="0"/>
+          <w:sz w:val="24"/>
+          <w:szCs w:val="24"/>
+        </w:rPr>
+        <w:t xml:space="preserve">: </w:t>
+      </w:r>
+      <w:r>
+        <w:rPr>
+          <w:b w:val="false"/>
+          <w:i w:val="false"/>
+          <w:caps w:val="false"/>
+          <w:smallCaps w:val="false"/>
+          <w:color w:val="000000"/>
+          <w:spacing w:val="0"/>
+          <w:sz w:val="24"/>
+          <w:szCs w:val="24"/>
+        </w:rPr>
+        <w:t>Physical base addr.ess of the DDR configuration space.</w:t>
+        <w:br/>
+      </w:r>
+      <w:r>
+        <w:rPr>
+          <w:rStyle w:val="Strong"/>
+          <w:b/>
+          <w:bCs/>
+          <w:i w:val="false"/>
+          <w:caps w:val="false"/>
+          <w:smallCaps w:val="false"/>
+          <w:color w:val="000000"/>
+          <w:spacing w:val="0"/>
+          <w:sz w:val="24"/>
+          <w:szCs w:val="24"/>
+        </w:rPr>
+        <w:t>cpu_type</w:t>
+      </w:r>
+      <w:r>
+        <w:rPr>
+          <w:b/>
+          <w:bCs/>
+          <w:i w:val="false"/>
+          <w:caps w:val="false"/>
+          <w:smallCaps w:val="false"/>
+          <w:color w:val="000000"/>
+          <w:spacing w:val="0"/>
+          <w:sz w:val="24"/>
+          <w:szCs w:val="24"/>
+        </w:rPr>
+        <w:t xml:space="preserve">: </w:t>
+      </w:r>
+      <w:r>
+        <w:rPr>
+          <w:b w:val="false"/>
+          <w:i w:val="false"/>
+          <w:caps w:val="false"/>
+          <w:smallCaps w:val="false"/>
+          <w:color w:val="000000"/>
+          <w:spacing w:val="0"/>
+          <w:sz w:val="24"/>
+          <w:szCs w:val="24"/>
+        </w:rPr>
+        <w:t>Specifies the DDR interface type (e.g., </w:t>
+      </w:r>
+      <w:r>
+        <w:rPr>
+          <w:rStyle w:val="SourceText"/>
+          <w:b w:val="false"/>
+          <w:i w:val="false"/>
+          <w:caps w:val="false"/>
+          <w:smallCaps w:val="false"/>
+          <w:color w:val="000000"/>
+          <w:spacing w:val="0"/>
+          <w:sz w:val="24"/>
+          <w:szCs w:val="24"/>
+        </w:rPr>
+        <w:t>DDR_CLIENT</w:t>
+      </w:r>
+      <w:r>
+        <w:rPr>
+          <w:b w:val="false"/>
+          <w:i w:val="false"/>
+          <w:caps w:val="false"/>
+          <w:smallCaps w:val="false"/>
+          <w:color w:val="000000"/>
+          <w:spacing w:val="0"/>
+          <w:sz w:val="24"/>
+          <w:szCs w:val="24"/>
+        </w:rPr>
+        <w:t> for client CPUs, </w:t>
+      </w:r>
+      <w:r>
+        <w:rPr>
+          <w:rStyle w:val="SourceText"/>
+          <w:b w:val="false"/>
+          <w:i w:val="false"/>
+          <w:caps w:val="false"/>
+          <w:smallCaps w:val="false"/>
+          <w:color w:val="000000"/>
+          <w:spacing w:val="0"/>
+          <w:sz w:val="24"/>
+          <w:szCs w:val="24"/>
+        </w:rPr>
+        <w:t>DDR_GRR_SRF</w:t>
+      </w:r>
+      <w:r>
+        <w:rPr>
+          <w:b w:val="false"/>
+          <w:i w:val="false"/>
+          <w:caps w:val="false"/>
+          <w:smallCaps w:val="false"/>
+          <w:color w:val="000000"/>
+          <w:spacing w:val="0"/>
+          <w:sz w:val="24"/>
+          <w:szCs w:val="24"/>
+        </w:rPr>
+        <w:t> for Sierra Forest/Grandridge).</w:t>
+      </w:r>
+    </w:p>
+    <w:p>
+      <w:pPr>
+        <w:pStyle w:val="Heading3"/>
+        <w:numPr>
+          <w:ilvl w:val="2"/>
+          <w:numId w:val="1"/>
+        </w:numPr>
+        <w:ind w:hanging="0" w:start="0"/>
+        <w:rPr>
+          <w:sz w:val="24"/>
+          <w:szCs w:val="24"/>
+        </w:rPr>
+      </w:pPr>
+      <w:r>
+        <w:rPr>
+          <w:sz w:val="24"/>
+          <w:szCs w:val="24"/>
+        </w:rPr>
+        <w:br/>
+      </w:r>
+      <w:r>
+        <w:rPr>
+          <w:rFonts w:ascii="Liberation Serif" w:hAnsi="Liberation Serif"/>
+          <w:b/>
+          <w:bCs/>
+          <w:i w:val="false"/>
+          <w:caps w:val="false"/>
+          <w:smallCaps w:val="false"/>
+          <w:color w:val="729FCF"/>
+          <w:spacing w:val="0"/>
+          <w:sz w:val="24"/>
+          <w:szCs w:val="24"/>
+        </w:rPr>
+        <w:t>Kernel Response</w:t>
+      </w:r>
+    </w:p>
+    <w:p>
+      <w:pPr>
+        <w:pStyle w:val="Normal"/>
+        <w:rPr>
+          <w:sz w:val="24"/>
+          <w:szCs w:val="24"/>
+        </w:rPr>
+      </w:pPr>
+      <w:r>
+        <w:rPr>
+          <w:rFonts w:ascii="Liberation Mono" w:hAnsi="Liberation Mono"/>
+          <w:sz w:val="24"/>
+          <w:szCs w:val="24"/>
+        </w:rPr>
+        <w:t>struct dpf_resp_ddr_config {</w:t>
+      </w:r>
+    </w:p>
+    <w:p>
+      <w:pPr>
+        <w:pStyle w:val="Normal"/>
+        <w:rPr>
+          <w:sz w:val="24"/>
+          <w:szCs w:val="24"/>
+        </w:rPr>
+      </w:pPr>
+      <w:r>
+        <w:rPr>
+          <w:rFonts w:ascii="Liberation Mono" w:hAnsi="Liberation Mono"/>
+          <w:sz w:val="24"/>
+          <w:szCs w:val="24"/>
+        </w:rPr>
+        <w:t xml:space="preserve">    </w:t>
+      </w:r>
+      <w:r>
+        <w:rPr>
+          <w:rFonts w:ascii="Liberation Mono" w:hAnsi="Liberation Mono"/>
+          <w:sz w:val="24"/>
+          <w:szCs w:val="24"/>
+        </w:rPr>
+        <w:t>struct dpf_msg_header header;</w:t>
+      </w:r>
+    </w:p>
+    <w:p>
+      <w:pPr>
+        <w:pStyle w:val="Normal"/>
+        <w:rPr>
+          <w:sz w:val="24"/>
+          <w:szCs w:val="24"/>
+        </w:rPr>
+      </w:pPr>
+      <w:r>
+        <w:rPr>
+          <w:rFonts w:ascii="Liberation Mono" w:hAnsi="Liberation Mono"/>
+          <w:sz w:val="24"/>
+          <w:szCs w:val="24"/>
+        </w:rPr>
+        <w:t xml:space="preserve">    </w:t>
+      </w:r>
+      <w:r>
+        <w:rPr>
+          <w:rFonts w:ascii="Liberation Mono" w:hAnsi="Liberation Mono"/>
+          <w:sz w:val="24"/>
+          <w:szCs w:val="24"/>
+        </w:rPr>
+        <w:t>__u64 confirmed_bar;</w:t>
+      </w:r>
+    </w:p>
+    <w:p>
+      <w:pPr>
+        <w:pStyle w:val="Normal"/>
+        <w:rPr>
+          <w:sz w:val="24"/>
+          <w:szCs w:val="24"/>
+        </w:rPr>
+      </w:pPr>
+      <w:r>
+        <w:rPr>
+          <w:rFonts w:ascii="Liberation Mono" w:hAnsi="Liberation Mono"/>
+          <w:sz w:val="24"/>
+          <w:szCs w:val="24"/>
+        </w:rPr>
+        <w:t xml:space="preserve">    </w:t>
+      </w:r>
+      <w:r>
+        <w:rPr>
+          <w:rFonts w:ascii="Liberation Mono" w:hAnsi="Liberation Mono"/>
+          <w:sz w:val="24"/>
+          <w:szCs w:val="24"/>
+        </w:rPr>
+        <w:t>__u32 confirmed_type;</w:t>
+      </w:r>
+    </w:p>
+    <w:p>
+      <w:pPr>
+        <w:pStyle w:val="Normal"/>
+        <w:rPr>
+          <w:sz w:val="24"/>
+          <w:szCs w:val="24"/>
+        </w:rPr>
+      </w:pPr>
+      <w:r>
+        <w:rPr>
+          <w:rFonts w:ascii="Liberation Mono" w:hAnsi="Liberation Mono"/>
+          <w:sz w:val="24"/>
+          <w:szCs w:val="24"/>
+        </w:rPr>
+        <w:t>};</w:t>
+      </w:r>
+    </w:p>
+    <w:p>
+      <w:pPr>
+        <w:pStyle w:val="Normal"/>
+        <w:rPr>
+          <w:rFonts w:ascii="Liberation Mono" w:hAnsi="Liberation Mono"/>
+          <w:sz w:val="24"/>
+          <w:szCs w:val="24"/>
+        </w:rPr>
+      </w:pPr>
+      <w:r>
+        <w:rPr>
+          <w:rFonts w:ascii="Liberation Mono" w:hAnsi="Liberation Mono"/>
+          <w:sz w:val="24"/>
+          <w:szCs w:val="24"/>
+        </w:rPr>
+      </w:r>
+    </w:p>
+    <w:p>
+      <w:pPr>
+        <w:pStyle w:val="Normal"/>
+        <w:rPr>
+          <w:sz w:val="24"/>
+          <w:szCs w:val="24"/>
+        </w:rPr>
+      </w:pPr>
+      <w:r>
+        <w:rPr>
+          <w:b/>
+          <w:bCs/>
+          <w:sz w:val="24"/>
+          <w:szCs w:val="24"/>
+        </w:rPr>
+        <w:t>confirmed_bar_address:</w:t>
+      </w:r>
+      <w:r>
+        <w:rPr>
+          <w:sz w:val="24"/>
+          <w:szCs w:val="24"/>
+        </w:rPr>
+        <w:t xml:space="preserve"> BAR address actually used by the kernel (may differ from request).</w:t>
+      </w:r>
+    </w:p>
+    <w:p>
+      <w:pPr>
+        <w:pStyle w:val="Normal"/>
+        <w:rPr>
+          <w:sz w:val="24"/>
+          <w:szCs w:val="24"/>
+        </w:rPr>
+      </w:pPr>
+      <w:r>
+        <w:rPr>
+          <w:b/>
+          <w:bCs/>
+          <w:sz w:val="24"/>
+          <w:szCs w:val="24"/>
+        </w:rPr>
+        <w:t>confirmed_cpu_type:</w:t>
+      </w:r>
+      <w:r>
+        <w:rPr>
+          <w:sz w:val="24"/>
+          <w:szCs w:val="24"/>
+        </w:rPr>
+        <w:t xml:space="preserve"> Final DDR interface type applied.</w:t>
+      </w:r>
+    </w:p>
+    <w:p>
+      <w:pPr>
+        <w:pStyle w:val="Normal"/>
+        <w:rPr>
+          <w:rFonts w:ascii="Liberation Serif" w:hAnsi="Liberation Serif"/>
+          <w:sz w:val="24"/>
+          <w:szCs w:val="24"/>
+        </w:rPr>
+      </w:pPr>
+      <w:r>
+        <w:rPr>
+          <w:sz w:val="24"/>
+          <w:szCs w:val="24"/>
+        </w:rPr>
+      </w:r>
+    </w:p>
+    <w:p>
+      <w:pPr>
+        <w:pStyle w:val="Heading3"/>
+        <w:numPr>
+          <w:ilvl w:val="2"/>
+          <w:numId w:val="1"/>
+        </w:numPr>
+        <w:ind w:hanging="0" w:start="0"/>
+        <w:rPr>
+          <w:sz w:val="24"/>
+          <w:szCs w:val="24"/>
+        </w:rPr>
+      </w:pPr>
+      <w:r>
+        <w:rPr>
+          <w:color w:val="729FCF"/>
+          <w:sz w:val="24"/>
+          <w:szCs w:val="24"/>
+        </w:rPr>
+        <w:t>Example</w:t>
+      </w:r>
+    </w:p>
+    <w:p>
+      <w:pPr>
+        <w:pStyle w:val="Normal"/>
+        <w:rPr>
+          <w:sz w:val="24"/>
+          <w:szCs w:val="24"/>
+        </w:rPr>
+      </w:pPr>
+      <w:r>
+        <w:rPr>
+          <w:sz w:val="24"/>
+          <w:szCs w:val="24"/>
+        </w:rPr>
+        <w:t>Request: {DPF_MSG_DDR_CONFIG, 20, 0xFEDC0000, DDR_TYPE}</w:t>
+      </w:r>
+    </w:p>
+    <w:p>
+      <w:pPr>
+        <w:pStyle w:val="Normal"/>
+        <w:rPr>
+          <w:rFonts w:ascii="Liberation Serif" w:hAnsi="Liberation Serif"/>
+          <w:sz w:val="24"/>
+          <w:szCs w:val="24"/>
+        </w:rPr>
+      </w:pPr>
+      <w:r>
+        <w:rPr>
+          <w:sz w:val="24"/>
+          <w:szCs w:val="24"/>
+        </w:rPr>
+      </w:r>
+    </w:p>
+    <w:p>
+      <w:pPr>
+        <w:pStyle w:val="Normal"/>
+        <w:rPr>
+          <w:sz w:val="24"/>
+          <w:szCs w:val="24"/>
+        </w:rPr>
+      </w:pPr>
+      <w:r>
+        <w:rPr>
+          <w:sz w:val="24"/>
+          <w:szCs w:val="24"/>
+        </w:rPr>
+        <w:t>Where DPF_MSG_DDR_CONFIG is the message ID, 20 is the size of the message, 0xFEDC0000 is the requested BAR address for DDR configuration, and DDR_TYPE specifies the platform type (DDR_CLIENT for client platforms or DDR_GRR_SRF for server platforms).</w:t>
+      </w:r>
+    </w:p>
+    <w:p>
+      <w:pPr>
+        <w:pStyle w:val="Normal"/>
+        <w:rPr>
+          <w:rFonts w:ascii="Liberation Serif" w:hAnsi="Liberation Serif"/>
+          <w:sz w:val="24"/>
+          <w:szCs w:val="24"/>
+        </w:rPr>
+      </w:pPr>
+      <w:r>
+        <w:rPr>
+          <w:sz w:val="24"/>
+          <w:szCs w:val="24"/>
+        </w:rPr>
+      </w:r>
+    </w:p>
+    <w:p>
+      <w:pPr>
+        <w:pStyle w:val="Normal"/>
+        <w:rPr>
+          <w:sz w:val="24"/>
+          <w:szCs w:val="24"/>
+        </w:rPr>
+      </w:pPr>
+      <w:r>
+        <w:rPr>
+          <w:sz w:val="24"/>
+          <w:szCs w:val="24"/>
+        </w:rPr>
+        <w:t>Response: {DPF_MSG_DDR_CONFIG, 20, 0xFEDC0000, DDR_TYPE}</w:t>
+      </w:r>
+    </w:p>
+    <w:p>
+      <w:pPr>
+        <w:pStyle w:val="Normal"/>
+        <w:rPr>
+          <w:rFonts w:ascii="Liberation Serif" w:hAnsi="Liberation Serif"/>
+          <w:sz w:val="24"/>
+          <w:szCs w:val="24"/>
+        </w:rPr>
+      </w:pPr>
+      <w:r>
+        <w:rPr>
+          <w:sz w:val="24"/>
+          <w:szCs w:val="24"/>
+        </w:rPr>
+      </w:r>
+    </w:p>
+    <w:p>
+      <w:pPr>
+        <w:pStyle w:val="Normal"/>
+        <w:rPr>
+          <w:sz w:val="24"/>
+          <w:szCs w:val="24"/>
+        </w:rPr>
+      </w:pPr>
+      <w:r>
+        <w:rPr>
+          <w:sz w:val="24"/>
+          <w:szCs w:val="24"/>
+        </w:rPr>
+        <w:t>Where DPF_MSG_DDR_CONFIG is the message ID, 20 is the size of the message, 0xFEDC0000 is the confirmed BAR address, and DDR_TYPE confirms the accepted platform type (DDR_CLIENT or DDR_GRR_SRF).</w:t>
+      </w:r>
+    </w:p>
+    <w:p>
+      <w:pPr>
+        <w:pStyle w:val="Normal"/>
+        <w:rPr>
+          <w:sz w:val="24"/>
+          <w:szCs w:val="24"/>
+        </w:rPr>
+      </w:pPr>
+      <w:r>
+        <w:rPr>
+          <w:sz w:val="24"/>
+          <w:szCs w:val="24"/>
+        </w:rPr>
       </w:r>
     </w:p>
     <w:p>
@@ -4914,7 +5349,10 @@
           <w:ilvl w:val="0"/>
           <w:numId w:val="1"/>
         </w:numPr>
-        <w:rPr/>
+        <w:rPr>
+          <w:sz w:val="24"/>
+          <w:szCs w:val="24"/>
+        </w:rPr>
       </w:pPr>
       <w:r>
         <w:rPr>
@@ -4933,7 +5371,6 @@
         <w:spacing w:lineRule="auto" w:line="276"/>
         <w:jc w:val="start"/>
         <w:rPr>
-          <w:rFonts w:ascii="Liberation Serif" w:hAnsi="Liberation Serif"/>
           <w:sz w:val="24"/>
           <w:szCs w:val="24"/>
         </w:rPr>
@@ -5093,6 +5530,125 @@
   <w:abstractNum w:abstractNumId="2">
     <w:lvl w:ilvl="0">
       <w:start w:val="1"/>
+      <w:numFmt w:val="lowerLetter"/>
+      <w:lvlText w:val="%1)"/>
+      <w:lvlJc w:val="start"/>
+      <w:pPr>
+        <w:tabs>
+          <w:tab w:val="num" w:pos="720"/>
+        </w:tabs>
+        <w:ind w:start="720" w:hanging="360"/>
+      </w:pPr>
+      <w:rPr/>
+    </w:lvl>
+    <w:lvl w:ilvl="1">
+      <w:start w:val="1"/>
+      <w:numFmt w:val="decimal"/>
+      <w:lvlText w:val="%2."/>
+      <w:lvlJc w:val="start"/>
+      <w:pPr>
+        <w:tabs>
+          <w:tab w:val="num" w:pos="1080"/>
+        </w:tabs>
+        <w:ind w:start="1080" w:hanging="360"/>
+      </w:pPr>
+      <w:rPr/>
+    </w:lvl>
+    <w:lvl w:ilvl="2">
+      <w:start w:val="1"/>
+      <w:numFmt w:val="decimal"/>
+      <w:lvlText w:val="%3."/>
+      <w:lvlJc w:val="start"/>
+      <w:pPr>
+        <w:tabs>
+          <w:tab w:val="num" w:pos="1440"/>
+        </w:tabs>
+        <w:ind w:start="1440" w:hanging="360"/>
+      </w:pPr>
+      <w:rPr/>
+    </w:lvl>
+    <w:lvl w:ilvl="3">
+      <w:start w:val="1"/>
+      <w:numFmt w:val="decimal"/>
+      <w:lvlText w:val="%4."/>
+      <w:lvlJc w:val="start"/>
+      <w:pPr>
+        <w:tabs>
+          <w:tab w:val="num" w:pos="1800"/>
+        </w:tabs>
+        <w:ind w:start="1800" w:hanging="360"/>
+      </w:pPr>
+      <w:rPr/>
+    </w:lvl>
+    <w:lvl w:ilvl="4">
+      <w:start w:val="1"/>
+      <w:numFmt w:val="decimal"/>
+      <w:lvlText w:val="%5."/>
+      <w:lvlJc w:val="start"/>
+      <w:pPr>
+        <w:tabs>
+          <w:tab w:val="num" w:pos="2160"/>
+        </w:tabs>
+        <w:ind w:start="2160" w:hanging="360"/>
+      </w:pPr>
+      <w:rPr/>
+    </w:lvl>
+    <w:lvl w:ilvl="5">
+      <w:start w:val="1"/>
+      <w:numFmt w:val="decimal"/>
+      <w:lvlText w:val="%6."/>
+      <w:lvlJc w:val="start"/>
+      <w:pPr>
+        <w:tabs>
+          <w:tab w:val="num" w:pos="2520"/>
+        </w:tabs>
+        <w:ind w:start="2520" w:hanging="360"/>
+      </w:pPr>
+      <w:rPr/>
+    </w:lvl>
+    <w:lvl w:ilvl="6">
+      <w:start w:val="1"/>
+      <w:numFmt w:val="decimal"/>
+      <w:lvlText w:val="%7."/>
+      <w:lvlJc w:val="start"/>
+      <w:pPr>
+        <w:tabs>
+          <w:tab w:val="num" w:pos="2880"/>
+        </w:tabs>
+        <w:ind w:start="2880" w:hanging="360"/>
+      </w:pPr>
+      <w:rPr/>
+    </w:lvl>
+    <w:lvl w:ilvl="7">
+      <w:start w:val="1"/>
+      <w:numFmt w:val="decimal"/>
+      <w:lvlText w:val="%8."/>
+      <w:lvlJc w:val="start"/>
+      <w:pPr>
+        <w:tabs>
+          <w:tab w:val="num" w:pos="3240"/>
+        </w:tabs>
+        <w:ind w:start="3240" w:hanging="360"/>
+      </w:pPr>
+      <w:rPr/>
+    </w:lvl>
+    <w:lvl w:ilvl="8">
+      <w:start w:val="1"/>
+      <w:numFmt w:val="decimal"/>
+      <w:lvlText w:val="%9."/>
+      <w:lvlJc w:val="start"/>
+      <w:pPr>
+        <w:tabs>
+          <w:tab w:val="num" w:pos="3600"/>
+        </w:tabs>
+        <w:ind w:start="3600" w:hanging="360"/>
+      </w:pPr>
+      <w:rPr/>
+    </w:lvl>
+  </w:abstractNum>
+  <w:abstractNum w:abstractNumId="3">
+    <w:lvl w:ilvl="0">
+      <w:start w:val="1"/>
       <w:numFmt w:val="none"/>
       <w:suff w:val="nothing"/>
       <w:lvlText w:val=""/>
@@ -5214,6 +5770,9 @@
   </w:num>
   <w:num w:numId="2">
     <w:abstractNumId w:val="2"/>
+  </w:num>
+  <w:num w:numId="3">
+    <w:abstractNumId w:val="3"/>
   </w:num>
 </w:numbering>
 </file>
@@ -5315,6 +5874,14 @@
       <w:szCs w:val="28"/>
     </w:rPr>
   </w:style>
+  <w:style w:type="character" w:styleId="Strong">
+    <w:name w:val="Strong"/>
+    <w:qFormat/>
+    <w:rPr>
+      <w:b/>
+      <w:bCs/>
+    </w:rPr>
+  </w:style>
   <w:style w:type="character" w:styleId="SourceText">
     <w:name w:val="Source Text"/>
     <w:qFormat/>
@@ -5322,13 +5889,17 @@
       <w:rFonts w:ascii="Liberation Mono" w:hAnsi="Liberation Mono" w:eastAsia="Noto Sans Mono CJK SC" w:cs="Liberation Mono"/>
     </w:rPr>
   </w:style>
-  <w:style w:type="character" w:styleId="Strong">
-    <w:name w:val="Strong"/>
+  <w:style w:type="character" w:styleId="Bullets">
+    <w:name w:val="Bullets"/>
     <w:qFormat/>
     <w:rPr>
-      <w:b/>
-      <w:bCs/>
+      <w:rFonts w:ascii="OpenSymbol" w:hAnsi="OpenSymbol" w:eastAsia="OpenSymbol" w:cs="OpenSymbol"/>
     </w:rPr>
+  </w:style>
+  <w:style w:type="character" w:styleId="NumberingSymbols">
+    <w:name w:val="Numbering Symbols"/>
+    <w:qFormat/>
+    <w:rPr/>
   </w:style>
   <w:style w:type="paragraph" w:styleId="Heading">
     <w:name w:val="Heading"/>

</xml_diff>